<commit_message>
Mostrando en pantalla nuevamente la información del Map
</commit_message>
<xml_diff>
--- a/5-Persistencia de datos.docx
+++ b/5-Persistencia de datos.docx
@@ -639,6 +639,10 @@
               <w:jc w:val="both"/>
             </w:pPr>
             <w:r>
+              <w:rPr>
+                <w:noProof/>
+                <w:lang w:eastAsia="es-CO"/>
+              </w:rPr>
               <w:drawing>
                 <wp:inline distT="0" distB="0" distL="0" distR="0" wp14:anchorId="5F0DB9AD" wp14:editId="5811C4D2">
                   <wp:extent cx="5612130" cy="708025"/>
@@ -715,6 +719,10 @@
         <w:jc w:val="both"/>
       </w:pPr>
       <w:r>
+        <w:rPr>
+          <w:noProof/>
+          <w:lang w:eastAsia="es-CO"/>
+        </w:rPr>
         <w:drawing>
           <wp:inline distT="0" distB="0" distL="0" distR="0" wp14:anchorId="597D01F6" wp14:editId="40D521C3">
             <wp:extent cx="6256668" cy="659081"/>
@@ -796,6 +804,10 @@
         <w:jc w:val="both"/>
       </w:pPr>
       <w:r>
+        <w:rPr>
+          <w:noProof/>
+          <w:lang w:eastAsia="es-CO"/>
+        </w:rPr>
         <w:drawing>
           <wp:inline distT="0" distB="0" distL="0" distR="0" wp14:anchorId="71E68D31" wp14:editId="4FC7EB2E">
             <wp:extent cx="5612130" cy="1292860"/>
@@ -838,6 +850,10 @@
         <w:jc w:val="both"/>
       </w:pPr>
       <w:r>
+        <w:rPr>
+          <w:noProof/>
+          <w:lang w:eastAsia="es-CO"/>
+        </w:rPr>
         <w:drawing>
           <wp:inline distT="0" distB="0" distL="0" distR="0" wp14:anchorId="59ACB5F0" wp14:editId="13E7FECB">
             <wp:extent cx="2238498" cy="1299229"/>
@@ -914,19 +930,776 @@
         <w:jc w:val="both"/>
         <w:rPr>
           <w:b/>
-          <w:color w:val="FF0000"/>
         </w:rPr>
+      </w:pPr>
+      <w:r>
+        <w:rPr>
+          <w:b/>
+        </w:rPr>
+        <w:t xml:space="preserve">Primero vamos a consultar los ciclos de vida de </w:t>
+      </w:r>
+      <w:proofErr w:type="spellStart"/>
+      <w:r>
+        <w:rPr>
+          <w:b/>
+        </w:rPr>
+        <w:t>Vue</w:t>
+      </w:r>
+      <w:proofErr w:type="spellEnd"/>
+      <w:r>
+        <w:rPr>
+          <w:b/>
+        </w:rPr>
+        <w:t xml:space="preserve"> en </w:t>
+      </w:r>
+      <w:hyperlink r:id="rId15" w:anchor="registering-lifecycle-hooks" w:history="1">
+        <w:r>
+          <w:rPr>
+            <w:rStyle w:val="Hipervnculo"/>
+            <w:b/>
+          </w:rPr>
+          <w:t>https://vuejs.org/guide/essentials/lifecycle.html#registering-lifecycle-hooks</w:t>
+        </w:r>
+      </w:hyperlink>
+    </w:p>
+    <w:p>
+      <w:pPr>
+        <w:jc w:val="both"/>
+        <w:rPr>
+          <w:b/>
+        </w:rPr>
+      </w:pPr>
+      <w:r>
+        <w:rPr>
+          <w:b/>
+          <w:noProof/>
+          <w:lang w:eastAsia="es-CO"/>
+        </w:rPr>
+        <w:drawing>
+          <wp:inline distT="0" distB="0" distL="0" distR="0" wp14:anchorId="53F760E5" wp14:editId="3E473461">
+            <wp:extent cx="3238870" cy="2612571"/>
+            <wp:effectExtent l="0" t="0" r="0" b="0"/>
+            <wp:docPr id="10" name="Imagen 10"/>
+            <wp:cNvGraphicFramePr>
+              <a:graphicFrameLocks xmlns:a="http://schemas.openxmlformats.org/drawingml/2006/main" noChangeAspect="1"/>
+            </wp:cNvGraphicFramePr>
+            <a:graphic xmlns:a="http://schemas.openxmlformats.org/drawingml/2006/main">
+              <a:graphicData uri="http://schemas.openxmlformats.org/drawingml/2006/picture">
+                <pic:pic xmlns:pic="http://schemas.openxmlformats.org/drawingml/2006/picture">
+                  <pic:nvPicPr>
+                    <pic:cNvPr id="1" name=""/>
+                    <pic:cNvPicPr/>
+                  </pic:nvPicPr>
+                  <pic:blipFill>
+                    <a:blip r:embed="rId16"/>
+                    <a:stretch>
+                      <a:fillRect/>
+                    </a:stretch>
+                  </pic:blipFill>
+                  <pic:spPr>
+                    <a:xfrm>
+                      <a:off x="0" y="0"/>
+                      <a:ext cx="3256284" cy="2626618"/>
+                    </a:xfrm>
+                    <a:prstGeom prst="rect">
+                      <a:avLst/>
+                    </a:prstGeom>
+                  </pic:spPr>
+                </pic:pic>
+              </a:graphicData>
+            </a:graphic>
+          </wp:inline>
+        </w:drawing>
+      </w:r>
+    </w:p>
+    <w:p>
+      <w:pPr>
+        <w:jc w:val="both"/>
+        <w:rPr>
+          <w:b/>
+        </w:rPr>
+      </w:pPr>
+      <w:r>
+        <w:rPr>
+          <w:b/>
+          <w:noProof/>
+          <w:lang w:eastAsia="es-CO"/>
+        </w:rPr>
+        <w:lastRenderedPageBreak/>
+        <w:drawing>
+          <wp:inline distT="0" distB="0" distL="0" distR="0" wp14:anchorId="3C7FDB63" wp14:editId="6C96AA83">
+            <wp:extent cx="3164774" cy="2563250"/>
+            <wp:effectExtent l="0" t="0" r="0" b="8890"/>
+            <wp:docPr id="11" name="Imagen 11"/>
+            <wp:cNvGraphicFramePr>
+              <a:graphicFrameLocks xmlns:a="http://schemas.openxmlformats.org/drawingml/2006/main" noChangeAspect="1"/>
+            </wp:cNvGraphicFramePr>
+            <a:graphic xmlns:a="http://schemas.openxmlformats.org/drawingml/2006/main">
+              <a:graphicData uri="http://schemas.openxmlformats.org/drawingml/2006/picture">
+                <pic:pic xmlns:pic="http://schemas.openxmlformats.org/drawingml/2006/picture">
+                  <pic:nvPicPr>
+                    <pic:cNvPr id="1" name=""/>
+                    <pic:cNvPicPr/>
+                  </pic:nvPicPr>
+                  <pic:blipFill>
+                    <a:blip r:embed="rId17"/>
+                    <a:stretch>
+                      <a:fillRect/>
+                    </a:stretch>
+                  </pic:blipFill>
+                  <pic:spPr>
+                    <a:xfrm>
+                      <a:off x="0" y="0"/>
+                      <a:ext cx="3174987" cy="2571522"/>
+                    </a:xfrm>
+                    <a:prstGeom prst="rect">
+                      <a:avLst/>
+                    </a:prstGeom>
+                  </pic:spPr>
+                </pic:pic>
+              </a:graphicData>
+            </a:graphic>
+          </wp:inline>
+        </w:drawing>
+      </w:r>
+    </w:p>
+    <w:p>
+      <w:pPr>
+        <w:jc w:val="both"/>
+      </w:pPr>
+      <w:r>
+        <w:t>Es bueno tener en cuenta</w:t>
+      </w:r>
+      <w:r>
+        <w:t xml:space="preserve"> las diferencias entre </w:t>
+      </w:r>
+      <w:proofErr w:type="spellStart"/>
+      <w:r>
+        <w:t>created</w:t>
+      </w:r>
+      <w:proofErr w:type="spellEnd"/>
+      <w:r>
+        <w:t xml:space="preserve"> y </w:t>
+      </w:r>
+      <w:proofErr w:type="spellStart"/>
+      <w:r>
+        <w:t>mounted</w:t>
+      </w:r>
+      <w:proofErr w:type="spellEnd"/>
+      <w:r>
+        <w:t xml:space="preserve">. Es de tener en cuenta que es </w:t>
+      </w:r>
+      <w:proofErr w:type="spellStart"/>
+      <w:r>
+        <w:t>mounted</w:t>
+      </w:r>
+      <w:proofErr w:type="spellEnd"/>
+      <w:r>
+        <w:t xml:space="preserve"> el que tiene acceso a la plantilla, al DOM. </w:t>
+      </w:r>
+      <w:proofErr w:type="spellStart"/>
+      <w:r>
+        <w:t>Created</w:t>
+      </w:r>
+      <w:proofErr w:type="spellEnd"/>
+      <w:r>
+        <w:t xml:space="preserve"> se ejecuta unos cuantos segundos antes que </w:t>
+      </w:r>
+      <w:proofErr w:type="gramStart"/>
+      <w:r>
+        <w:t xml:space="preserve">el  </w:t>
+      </w:r>
+      <w:proofErr w:type="spellStart"/>
+      <w:r>
+        <w:t>mounted</w:t>
+      </w:r>
+      <w:proofErr w:type="spellEnd"/>
+      <w:proofErr w:type="gramEnd"/>
+      <w:r>
+        <w:t xml:space="preserve"> pero no tiene acceso al DOM.</w:t>
+      </w:r>
+    </w:p>
+    <w:p>
+      <w:pPr>
+        <w:jc w:val="both"/>
+      </w:pPr>
+      <w:r>
+        <w:t xml:space="preserve">En nuestro caso solo necesitamos acceder al almacenamiento local, no al DOM. En este caso el </w:t>
+      </w:r>
+      <w:proofErr w:type="spellStart"/>
+      <w:r>
+        <w:t>hook</w:t>
+      </w:r>
+      <w:proofErr w:type="spellEnd"/>
+      <w:r>
+        <w:t xml:space="preserve"> adecuado (enganche) es el </w:t>
+      </w:r>
+      <w:proofErr w:type="spellStart"/>
+      <w:r>
+        <w:t>created</w:t>
+      </w:r>
+      <w:proofErr w:type="spellEnd"/>
+      <w:r>
+        <w:t xml:space="preserve">. </w:t>
+      </w:r>
+    </w:p>
+    <w:p>
+      <w:pPr>
+        <w:pStyle w:val="Prrafodelista"/>
+        <w:numPr>
+          <w:ilvl w:val="0"/>
+          <w:numId w:val="2"/>
+        </w:numPr>
+        <w:jc w:val="both"/>
+      </w:pPr>
+      <w:r>
+        <w:t xml:space="preserve">Iniciamos un </w:t>
+      </w:r>
+      <w:proofErr w:type="spellStart"/>
+      <w:r>
+        <w:t>created</w:t>
+      </w:r>
+      <w:proofErr w:type="spellEnd"/>
+      <w:r>
+        <w:t xml:space="preserve"> después </w:t>
+      </w:r>
+      <w:proofErr w:type="gramStart"/>
+      <w:r>
+        <w:t>del data</w:t>
+      </w:r>
+      <w:proofErr w:type="gramEnd"/>
+      <w:r>
+        <w:t>:</w:t>
+      </w:r>
+    </w:p>
+    <w:p>
+      <w:pPr>
+        <w:jc w:val="both"/>
+      </w:pPr>
+      <w:r>
+        <w:rPr>
+          <w:noProof/>
+          <w:lang w:eastAsia="es-CO"/>
+        </w:rPr>
+        <w:drawing>
+          <wp:inline distT="0" distB="0" distL="0" distR="0" wp14:anchorId="1F43556F" wp14:editId="4B20C8B8">
+            <wp:extent cx="2647239" cy="1668483"/>
+            <wp:effectExtent l="0" t="0" r="1270" b="8255"/>
+            <wp:docPr id="12" name="Imagen 12"/>
+            <wp:cNvGraphicFramePr>
+              <a:graphicFrameLocks xmlns:a="http://schemas.openxmlformats.org/drawingml/2006/main" noChangeAspect="1"/>
+            </wp:cNvGraphicFramePr>
+            <a:graphic xmlns:a="http://schemas.openxmlformats.org/drawingml/2006/main">
+              <a:graphicData uri="http://schemas.openxmlformats.org/drawingml/2006/picture">
+                <pic:pic xmlns:pic="http://schemas.openxmlformats.org/drawingml/2006/picture">
+                  <pic:nvPicPr>
+                    <pic:cNvPr id="1" name=""/>
+                    <pic:cNvPicPr/>
+                  </pic:nvPicPr>
+                  <pic:blipFill>
+                    <a:blip r:embed="rId18"/>
+                    <a:stretch>
+                      <a:fillRect/>
+                    </a:stretch>
+                  </pic:blipFill>
+                  <pic:spPr>
+                    <a:xfrm>
+                      <a:off x="0" y="0"/>
+                      <a:ext cx="2656117" cy="1674078"/>
+                    </a:xfrm>
+                    <a:prstGeom prst="rect">
+                      <a:avLst/>
+                    </a:prstGeom>
+                  </pic:spPr>
+                </pic:pic>
+              </a:graphicData>
+            </a:graphic>
+          </wp:inline>
+        </w:drawing>
+      </w:r>
+    </w:p>
+    <w:p>
+      <w:pPr>
+        <w:pStyle w:val="Prrafodelista"/>
+        <w:numPr>
+          <w:ilvl w:val="0"/>
+          <w:numId w:val="2"/>
+        </w:numPr>
+        <w:jc w:val="both"/>
+      </w:pPr>
+      <w:r>
+        <w:t>Lo podemos ver en consola:</w:t>
+      </w:r>
+    </w:p>
+    <w:p>
+      <w:pPr>
+        <w:jc w:val="both"/>
+      </w:pPr>
+      <w:r>
+        <w:rPr>
+          <w:noProof/>
+          <w:lang w:eastAsia="es-CO"/>
+        </w:rPr>
+        <w:drawing>
+          <wp:inline distT="0" distB="0" distL="0" distR="0" wp14:anchorId="6582854F" wp14:editId="68F8D063">
+            <wp:extent cx="2630384" cy="1151868"/>
+            <wp:effectExtent l="0" t="0" r="0" b="0"/>
+            <wp:docPr id="13" name="Imagen 13"/>
+            <wp:cNvGraphicFramePr>
+              <a:graphicFrameLocks xmlns:a="http://schemas.openxmlformats.org/drawingml/2006/main" noChangeAspect="1"/>
+            </wp:cNvGraphicFramePr>
+            <a:graphic xmlns:a="http://schemas.openxmlformats.org/drawingml/2006/main">
+              <a:graphicData uri="http://schemas.openxmlformats.org/drawingml/2006/picture">
+                <pic:pic xmlns:pic="http://schemas.openxmlformats.org/drawingml/2006/picture">
+                  <pic:nvPicPr>
+                    <pic:cNvPr id="1" name=""/>
+                    <pic:cNvPicPr/>
+                  </pic:nvPicPr>
+                  <pic:blipFill>
+                    <a:blip r:embed="rId19"/>
+                    <a:stretch>
+                      <a:fillRect/>
+                    </a:stretch>
+                  </pic:blipFill>
+                  <pic:spPr>
+                    <a:xfrm>
+                      <a:off x="0" y="0"/>
+                      <a:ext cx="2640634" cy="1156356"/>
+                    </a:xfrm>
+                    <a:prstGeom prst="rect">
+                      <a:avLst/>
+                    </a:prstGeom>
+                  </pic:spPr>
+                </pic:pic>
+              </a:graphicData>
+            </a:graphic>
+          </wp:inline>
+        </w:drawing>
+      </w:r>
+    </w:p>
+    <w:p>
+      <w:pPr>
+        <w:pStyle w:val="Prrafodelista"/>
+        <w:numPr>
+          <w:ilvl w:val="0"/>
+          <w:numId w:val="2"/>
+        </w:numPr>
+        <w:jc w:val="both"/>
+      </w:pPr>
+      <w:r>
+        <w:t>Queremos consultar el almacenamiento local para ver si hay favoritos:</w:t>
+      </w:r>
+    </w:p>
+    <w:p>
+      <w:pPr>
+        <w:jc w:val="both"/>
+      </w:pPr>
+      <w:r>
+        <w:rPr>
+          <w:noProof/>
+          <w:lang w:eastAsia="es-CO"/>
+        </w:rPr>
+        <w:lastRenderedPageBreak/>
+        <w:drawing>
+          <wp:inline distT="0" distB="0" distL="0" distR="0" wp14:anchorId="16221D63" wp14:editId="2B033354">
+            <wp:extent cx="5612130" cy="835025"/>
+            <wp:effectExtent l="0" t="0" r="7620" b="3175"/>
+            <wp:docPr id="14" name="Imagen 14"/>
+            <wp:cNvGraphicFramePr>
+              <a:graphicFrameLocks xmlns:a="http://schemas.openxmlformats.org/drawingml/2006/main" noChangeAspect="1"/>
+            </wp:cNvGraphicFramePr>
+            <a:graphic xmlns:a="http://schemas.openxmlformats.org/drawingml/2006/main">
+              <a:graphicData uri="http://schemas.openxmlformats.org/drawingml/2006/picture">
+                <pic:pic xmlns:pic="http://schemas.openxmlformats.org/drawingml/2006/picture">
+                  <pic:nvPicPr>
+                    <pic:cNvPr id="1" name=""/>
+                    <pic:cNvPicPr/>
+                  </pic:nvPicPr>
+                  <pic:blipFill>
+                    <a:blip r:embed="rId20"/>
+                    <a:stretch>
+                      <a:fillRect/>
+                    </a:stretch>
+                  </pic:blipFill>
+                  <pic:spPr>
+                    <a:xfrm>
+                      <a:off x="0" y="0"/>
+                      <a:ext cx="5612130" cy="835025"/>
+                    </a:xfrm>
+                    <a:prstGeom prst="rect">
+                      <a:avLst/>
+                    </a:prstGeom>
+                  </pic:spPr>
+                </pic:pic>
+              </a:graphicData>
+            </a:graphic>
+          </wp:inline>
+        </w:drawing>
+      </w:r>
+    </w:p>
+    <w:p>
+      <w:pPr>
+        <w:jc w:val="both"/>
+      </w:pPr>
+      <w:r>
+        <w:t xml:space="preserve">Pero la respuesta es un </w:t>
+      </w:r>
+      <w:proofErr w:type="spellStart"/>
+      <w:r>
+        <w:t>string</w:t>
+      </w:r>
+      <w:proofErr w:type="spellEnd"/>
+      <w:r>
+        <w:t>:</w:t>
+      </w:r>
+    </w:p>
+    <w:p>
+      <w:pPr>
+        <w:jc w:val="both"/>
+      </w:pPr>
+      <w:r>
+        <w:rPr>
+          <w:noProof/>
+          <w:lang w:eastAsia="es-CO"/>
+        </w:rPr>
+        <w:drawing>
+          <wp:inline distT="0" distB="0" distL="0" distR="0" wp14:anchorId="3C34682A" wp14:editId="77C3CFFF">
+            <wp:extent cx="5612130" cy="1195705"/>
+            <wp:effectExtent l="0" t="0" r="7620" b="4445"/>
+            <wp:docPr id="15" name="Imagen 15"/>
+            <wp:cNvGraphicFramePr>
+              <a:graphicFrameLocks xmlns:a="http://schemas.openxmlformats.org/drawingml/2006/main" noChangeAspect="1"/>
+            </wp:cNvGraphicFramePr>
+            <a:graphic xmlns:a="http://schemas.openxmlformats.org/drawingml/2006/main">
+              <a:graphicData uri="http://schemas.openxmlformats.org/drawingml/2006/picture">
+                <pic:pic xmlns:pic="http://schemas.openxmlformats.org/drawingml/2006/picture">
+                  <pic:nvPicPr>
+                    <pic:cNvPr id="1" name=""/>
+                    <pic:cNvPicPr/>
+                  </pic:nvPicPr>
+                  <pic:blipFill>
+                    <a:blip r:embed="rId21"/>
+                    <a:stretch>
+                      <a:fillRect/>
+                    </a:stretch>
+                  </pic:blipFill>
+                  <pic:spPr>
+                    <a:xfrm>
+                      <a:off x="0" y="0"/>
+                      <a:ext cx="5612130" cy="1195705"/>
+                    </a:xfrm>
+                    <a:prstGeom prst="rect">
+                      <a:avLst/>
+                    </a:prstGeom>
+                  </pic:spPr>
+                </pic:pic>
+              </a:graphicData>
+            </a:graphic>
+          </wp:inline>
+        </w:drawing>
+      </w:r>
+    </w:p>
+    <w:p>
+      <w:pPr>
+        <w:pStyle w:val="Prrafodelista"/>
+        <w:numPr>
+          <w:ilvl w:val="0"/>
+          <w:numId w:val="2"/>
+        </w:numPr>
+        <w:jc w:val="both"/>
+      </w:pPr>
+      <w:r>
+        <w:t xml:space="preserve">Para reconvertirlo, debemos usar </w:t>
+      </w:r>
+      <w:proofErr w:type="spellStart"/>
+      <w:r>
+        <w:t>JSON.parse</w:t>
+      </w:r>
+      <w:proofErr w:type="spellEnd"/>
+      <w:r>
+        <w:t xml:space="preserve">(). </w:t>
+      </w:r>
+    </w:p>
+    <w:p>
+      <w:pPr>
+        <w:jc w:val="both"/>
+      </w:pPr>
+      <w:r>
+        <w:rPr>
+          <w:noProof/>
+          <w:lang w:eastAsia="es-CO"/>
+        </w:rPr>
+        <w:drawing>
+          <wp:inline distT="0" distB="0" distL="0" distR="0" wp14:anchorId="35A5A6C7" wp14:editId="7D78EFE7">
+            <wp:extent cx="5612130" cy="570865"/>
+            <wp:effectExtent l="0" t="0" r="7620" b="635"/>
+            <wp:docPr id="18" name="Imagen 18"/>
+            <wp:cNvGraphicFramePr>
+              <a:graphicFrameLocks xmlns:a="http://schemas.openxmlformats.org/drawingml/2006/main" noChangeAspect="1"/>
+            </wp:cNvGraphicFramePr>
+            <a:graphic xmlns:a="http://schemas.openxmlformats.org/drawingml/2006/main">
+              <a:graphicData uri="http://schemas.openxmlformats.org/drawingml/2006/picture">
+                <pic:pic xmlns:pic="http://schemas.openxmlformats.org/drawingml/2006/picture">
+                  <pic:nvPicPr>
+                    <pic:cNvPr id="1" name=""/>
+                    <pic:cNvPicPr/>
+                  </pic:nvPicPr>
+                  <pic:blipFill>
+                    <a:blip r:embed="rId22"/>
+                    <a:stretch>
+                      <a:fillRect/>
+                    </a:stretch>
+                  </pic:blipFill>
+                  <pic:spPr>
+                    <a:xfrm>
+                      <a:off x="0" y="0"/>
+                      <a:ext cx="5612130" cy="570865"/>
+                    </a:xfrm>
+                    <a:prstGeom prst="rect">
+                      <a:avLst/>
+                    </a:prstGeom>
+                  </pic:spPr>
+                </pic:pic>
+              </a:graphicData>
+            </a:graphic>
+          </wp:inline>
+        </w:drawing>
+      </w:r>
+    </w:p>
+    <w:p>
+      <w:pPr>
+        <w:pStyle w:val="Prrafodelista"/>
+        <w:numPr>
+          <w:ilvl w:val="0"/>
+          <w:numId w:val="2"/>
+        </w:numPr>
+        <w:jc w:val="both"/>
+      </w:pPr>
+      <w:r>
+        <w:t xml:space="preserve">Ahora la información sale organizada dentro de un </w:t>
+      </w:r>
+      <w:proofErr w:type="spellStart"/>
+      <w:r>
+        <w:t>array</w:t>
+      </w:r>
+      <w:proofErr w:type="spellEnd"/>
+    </w:p>
+    <w:p>
+      <w:pPr>
+        <w:pStyle w:val="Prrafodelista"/>
+      </w:pPr>
+    </w:p>
+    <w:p>
+      <w:pPr>
+        <w:jc w:val="both"/>
+      </w:pPr>
+      <w:r>
+        <w:rPr>
+          <w:noProof/>
+          <w:lang w:eastAsia="es-CO"/>
+        </w:rPr>
+        <w:drawing>
+          <wp:inline distT="0" distB="0" distL="0" distR="0" wp14:anchorId="3C505DC3" wp14:editId="3635F2F6">
+            <wp:extent cx="3307277" cy="1737722"/>
+            <wp:effectExtent l="0" t="0" r="7620" b="0"/>
+            <wp:docPr id="17" name="Imagen 17"/>
+            <wp:cNvGraphicFramePr>
+              <a:graphicFrameLocks xmlns:a="http://schemas.openxmlformats.org/drawingml/2006/main" noChangeAspect="1"/>
+            </wp:cNvGraphicFramePr>
+            <a:graphic xmlns:a="http://schemas.openxmlformats.org/drawingml/2006/main">
+              <a:graphicData uri="http://schemas.openxmlformats.org/drawingml/2006/picture">
+                <pic:pic xmlns:pic="http://schemas.openxmlformats.org/drawingml/2006/picture">
+                  <pic:nvPicPr>
+                    <pic:cNvPr id="1" name=""/>
+                    <pic:cNvPicPr/>
+                  </pic:nvPicPr>
+                  <pic:blipFill>
+                    <a:blip r:embed="rId23"/>
+                    <a:stretch>
+                      <a:fillRect/>
+                    </a:stretch>
+                  </pic:blipFill>
+                  <pic:spPr>
+                    <a:xfrm>
+                      <a:off x="0" y="0"/>
+                      <a:ext cx="3311556" cy="1739970"/>
+                    </a:xfrm>
+                    <a:prstGeom prst="rect">
+                      <a:avLst/>
+                    </a:prstGeom>
+                  </pic:spPr>
+                </pic:pic>
+              </a:graphicData>
+            </a:graphic>
+          </wp:inline>
+        </w:drawing>
+      </w:r>
+    </w:p>
+    <w:p>
+      <w:pPr>
+        <w:pStyle w:val="Prrafodelista"/>
+        <w:numPr>
+          <w:ilvl w:val="0"/>
+          <w:numId w:val="2"/>
+        </w:numPr>
+        <w:jc w:val="both"/>
+      </w:pPr>
+      <w:r>
+        <w:t>El reto ahora es almacenar esta información en el mapa de Favoritos.</w:t>
+      </w:r>
+      <w:r>
+        <w:t xml:space="preserve"> Para lo cual eliminamos el </w:t>
+      </w:r>
+      <w:proofErr w:type="spellStart"/>
+      <w:r>
+        <w:t>console</w:t>
+      </w:r>
+      <w:proofErr w:type="spellEnd"/>
+      <w:r>
+        <w:t xml:space="preserve"> log y creamos una nueva constante llamada favoritos (no confundir con </w:t>
+      </w:r>
+      <w:proofErr w:type="gramStart"/>
+      <w:r>
+        <w:t>el favoritos</w:t>
+      </w:r>
+      <w:proofErr w:type="gramEnd"/>
+      <w:r>
+        <w:t xml:space="preserve"> que ya existe en las propiedades en data). </w:t>
+      </w:r>
+    </w:p>
+    <w:p>
+      <w:pPr>
+        <w:pStyle w:val="Prrafodelista"/>
+        <w:jc w:val="both"/>
+      </w:pPr>
+      <w:r>
+        <w:rPr>
+          <w:noProof/>
+          <w:lang w:eastAsia="es-CO"/>
+        </w:rPr>
+        <w:drawing>
+          <wp:inline distT="0" distB="0" distL="0" distR="0" wp14:anchorId="104B9753" wp14:editId="6EB5E2F0">
+            <wp:extent cx="5612130" cy="874395"/>
+            <wp:effectExtent l="0" t="0" r="7620" b="1905"/>
+            <wp:docPr id="20" name="Imagen 20"/>
+            <wp:cNvGraphicFramePr>
+              <a:graphicFrameLocks xmlns:a="http://schemas.openxmlformats.org/drawingml/2006/main" noChangeAspect="1"/>
+            </wp:cNvGraphicFramePr>
+            <a:graphic xmlns:a="http://schemas.openxmlformats.org/drawingml/2006/main">
+              <a:graphicData uri="http://schemas.openxmlformats.org/drawingml/2006/picture">
+                <pic:pic xmlns:pic="http://schemas.openxmlformats.org/drawingml/2006/picture">
+                  <pic:nvPicPr>
+                    <pic:cNvPr id="1" name=""/>
+                    <pic:cNvPicPr/>
+                  </pic:nvPicPr>
+                  <pic:blipFill>
+                    <a:blip r:embed="rId24"/>
+                    <a:stretch>
+                      <a:fillRect/>
+                    </a:stretch>
+                  </pic:blipFill>
+                  <pic:spPr>
+                    <a:xfrm>
+                      <a:off x="0" y="0"/>
+                      <a:ext cx="5612130" cy="874395"/>
+                    </a:xfrm>
+                    <a:prstGeom prst="rect">
+                      <a:avLst/>
+                    </a:prstGeom>
+                  </pic:spPr>
+                </pic:pic>
+              </a:graphicData>
+            </a:graphic>
+          </wp:inline>
+        </w:drawing>
+      </w:r>
+    </w:p>
+    <w:p>
+      <w:pPr>
+        <w:jc w:val="both"/>
+      </w:pPr>
+    </w:p>
+    <w:p>
+      <w:pPr>
+        <w:pStyle w:val="Prrafodelista"/>
+        <w:numPr>
+          <w:ilvl w:val="0"/>
+          <w:numId w:val="2"/>
+        </w:numPr>
+        <w:jc w:val="both"/>
+      </w:pPr>
+      <w:r>
+        <w:t xml:space="preserve">Finalmente, hacemos que el favoritos que tenemos en las propiedades de la instancia sea igual a la constante favoritos que acabamos de trabajar en el </w:t>
+      </w:r>
+      <w:proofErr w:type="spellStart"/>
+      <w:proofErr w:type="gramStart"/>
+      <w:r>
+        <w:t>created</w:t>
+      </w:r>
+      <w:proofErr w:type="spellEnd"/>
+      <w:r>
+        <w:t>(</w:t>
+      </w:r>
+      <w:proofErr w:type="gramEnd"/>
+      <w:r>
+        <w:t>):</w:t>
+      </w:r>
+    </w:p>
+    <w:p>
+      <w:pPr>
+        <w:ind w:left="360"/>
+        <w:jc w:val="both"/>
+      </w:pPr>
+      <w:r>
+        <w:lastRenderedPageBreak/>
+        <w:drawing>
+          <wp:inline distT="0" distB="0" distL="0" distR="0" wp14:anchorId="6725163E" wp14:editId="77DAD28C">
+            <wp:extent cx="3069771" cy="893024"/>
+            <wp:effectExtent l="0" t="0" r="0" b="2540"/>
+            <wp:docPr id="16" name="Imagen 16"/>
+            <wp:cNvGraphicFramePr>
+              <a:graphicFrameLocks xmlns:a="http://schemas.openxmlformats.org/drawingml/2006/main" noChangeAspect="1"/>
+            </wp:cNvGraphicFramePr>
+            <a:graphic xmlns:a="http://schemas.openxmlformats.org/drawingml/2006/main">
+              <a:graphicData uri="http://schemas.openxmlformats.org/drawingml/2006/picture">
+                <pic:pic xmlns:pic="http://schemas.openxmlformats.org/drawingml/2006/picture">
+                  <pic:nvPicPr>
+                    <pic:cNvPr id="1" name=""/>
+                    <pic:cNvPicPr/>
+                  </pic:nvPicPr>
+                  <pic:blipFill>
+                    <a:blip r:embed="rId25"/>
+                    <a:stretch>
+                      <a:fillRect/>
+                    </a:stretch>
+                  </pic:blipFill>
+                  <pic:spPr>
+                    <a:xfrm>
+                      <a:off x="0" y="0"/>
+                      <a:ext cx="3077968" cy="895409"/>
+                    </a:xfrm>
+                    <a:prstGeom prst="rect">
+                      <a:avLst/>
+                    </a:prstGeom>
+                  </pic:spPr>
+                </pic:pic>
+              </a:graphicData>
+            </a:graphic>
+          </wp:inline>
+        </w:drawing>
+      </w:r>
+    </w:p>
+    <w:p>
+      <w:pPr>
+        <w:ind w:left="360"/>
+        <w:jc w:val="both"/>
       </w:pPr>
       <w:bookmarkStart w:id="0" w:name="_GoBack"/>
       <w:bookmarkEnd w:id="0"/>
     </w:p>
     <w:p>
       <w:pPr>
-        <w:jc w:val="both"/>
-      </w:pPr>
-    </w:p>
-    <w:p>
-      <w:pPr>
+        <w:ind w:left="360"/>
         <w:jc w:val="both"/>
       </w:pPr>
     </w:p>
@@ -958,9 +1731,9 @@
 <file path=word/numbering.xml><?xml version="1.0" encoding="utf-8"?>
 <w:numbering xmlns:wpc="http://schemas.microsoft.com/office/word/2010/wordprocessingCanvas" xmlns:cx="http://schemas.microsoft.com/office/drawing/2014/chartex" xmlns:mc="http://schemas.openxmlformats.org/markup-compatibility/2006" xmlns:o="urn:schemas-microsoft-com:office:office" xmlns:r="http://schemas.openxmlformats.org/officeDocument/2006/relationships" xmlns:m="http://schemas.openxmlformats.org/officeDocument/2006/math" xmlns:v="urn:schemas-microsoft-com:vml" xmlns:wp14="http://schemas.microsoft.com/office/word/2010/wordprocessingDrawing" xmlns:wp="http://schemas.openxmlformats.org/drawingml/2006/wordprocessingDrawing" xmlns:w10="urn:schemas-microsoft-com:office:word" xmlns:w="http://schemas.openxmlformats.org/wordprocessingml/2006/main" xmlns:w14="http://schemas.microsoft.com/office/word/2010/wordml" xmlns:w15="http://schemas.microsoft.com/office/word/2012/wordml" xmlns:w16se="http://schemas.microsoft.com/office/word/2015/wordml/symex" xmlns:wpg="http://schemas.microsoft.com/office/word/2010/wordprocessingGroup" xmlns:wpi="http://schemas.microsoft.com/office/word/2010/wordprocessingInk" xmlns:wne="http://schemas.microsoft.com/office/word/2006/wordml" xmlns:wps="http://schemas.microsoft.com/office/word/2010/wordprocessingShape" mc:Ignorable="w14 w15 w16se wp14">
   <w:abstractNum w:abstractNumId="0" w15:restartNumberingAfterBreak="0">
-    <w:nsid w:val="77106338"/>
+    <w:nsid w:val="6FDA4B48"/>
     <w:multiLevelType w:val="hybridMultilevel"/>
-    <w:tmpl w:val="CEA0701A"/>
+    <w:tmpl w:val="869A4362"/>
     <w:lvl w:ilvl="0" w:tplc="240A000F">
       <w:start w:val="1"/>
       <w:numFmt w:val="decimal"/>
@@ -1046,7 +1819,99 @@
       </w:pPr>
     </w:lvl>
   </w:abstractNum>
+  <w:abstractNum w:abstractNumId="1" w15:restartNumberingAfterBreak="0">
+    <w:nsid w:val="77106338"/>
+    <w:multiLevelType w:val="hybridMultilevel"/>
+    <w:tmpl w:val="CEA0701A"/>
+    <w:lvl w:ilvl="0" w:tplc="240A000F">
+      <w:start w:val="1"/>
+      <w:numFmt w:val="decimal"/>
+      <w:lvlText w:val="%1."/>
+      <w:lvlJc w:val="left"/>
+      <w:pPr>
+        <w:ind w:left="720" w:hanging="360"/>
+      </w:pPr>
+      <w:rPr>
+        <w:rFonts w:hint="default"/>
+      </w:rPr>
+    </w:lvl>
+    <w:lvl w:ilvl="1" w:tplc="240A0019" w:tentative="1">
+      <w:start w:val="1"/>
+      <w:numFmt w:val="lowerLetter"/>
+      <w:lvlText w:val="%2."/>
+      <w:lvlJc w:val="left"/>
+      <w:pPr>
+        <w:ind w:left="1440" w:hanging="360"/>
+      </w:pPr>
+    </w:lvl>
+    <w:lvl w:ilvl="2" w:tplc="240A001B" w:tentative="1">
+      <w:start w:val="1"/>
+      <w:numFmt w:val="lowerRoman"/>
+      <w:lvlText w:val="%3."/>
+      <w:lvlJc w:val="right"/>
+      <w:pPr>
+        <w:ind w:left="2160" w:hanging="180"/>
+      </w:pPr>
+    </w:lvl>
+    <w:lvl w:ilvl="3" w:tplc="240A000F" w:tentative="1">
+      <w:start w:val="1"/>
+      <w:numFmt w:val="decimal"/>
+      <w:lvlText w:val="%4."/>
+      <w:lvlJc w:val="left"/>
+      <w:pPr>
+        <w:ind w:left="2880" w:hanging="360"/>
+      </w:pPr>
+    </w:lvl>
+    <w:lvl w:ilvl="4" w:tplc="240A0019" w:tentative="1">
+      <w:start w:val="1"/>
+      <w:numFmt w:val="lowerLetter"/>
+      <w:lvlText w:val="%5."/>
+      <w:lvlJc w:val="left"/>
+      <w:pPr>
+        <w:ind w:left="3600" w:hanging="360"/>
+      </w:pPr>
+    </w:lvl>
+    <w:lvl w:ilvl="5" w:tplc="240A001B" w:tentative="1">
+      <w:start w:val="1"/>
+      <w:numFmt w:val="lowerRoman"/>
+      <w:lvlText w:val="%6."/>
+      <w:lvlJc w:val="right"/>
+      <w:pPr>
+        <w:ind w:left="4320" w:hanging="180"/>
+      </w:pPr>
+    </w:lvl>
+    <w:lvl w:ilvl="6" w:tplc="240A000F" w:tentative="1">
+      <w:start w:val="1"/>
+      <w:numFmt w:val="decimal"/>
+      <w:lvlText w:val="%7."/>
+      <w:lvlJc w:val="left"/>
+      <w:pPr>
+        <w:ind w:left="5040" w:hanging="360"/>
+      </w:pPr>
+    </w:lvl>
+    <w:lvl w:ilvl="7" w:tplc="240A0019" w:tentative="1">
+      <w:start w:val="1"/>
+      <w:numFmt w:val="lowerLetter"/>
+      <w:lvlText w:val="%8."/>
+      <w:lvlJc w:val="left"/>
+      <w:pPr>
+        <w:ind w:left="5760" w:hanging="360"/>
+      </w:pPr>
+    </w:lvl>
+    <w:lvl w:ilvl="8" w:tplc="240A001B" w:tentative="1">
+      <w:start w:val="1"/>
+      <w:numFmt w:val="lowerRoman"/>
+      <w:lvlText w:val="%9."/>
+      <w:lvlJc w:val="right"/>
+      <w:pPr>
+        <w:ind w:left="6480" w:hanging="180"/>
+      </w:pPr>
+    </w:lvl>
+  </w:abstractNum>
   <w:num w:numId="1">
+    <w:abstractNumId w:val="1"/>
+  </w:num>
+  <w:num w:numId="2">
     <w:abstractNumId w:val="0"/>
   </w:num>
 </w:numbering>

</xml_diff>

<commit_message>
Añadiendo transición y solución de error de visualización
</commit_message>
<xml_diff>
--- a/5-Persistencia de datos.docx
+++ b/5-Persistencia de datos.docx
@@ -1,6 +1,6 @@
 
 <file path=word/document.xml><?xml version="1.0" encoding="utf-8"?>
-<w:document xmlns:wpc="http://schemas.microsoft.com/office/word/2010/wordprocessingCanvas" xmlns:cx="http://schemas.microsoft.com/office/drawing/2014/chartex" xmlns:mc="http://schemas.openxmlformats.org/markup-compatibility/2006" xmlns:o="urn:schemas-microsoft-com:office:office" xmlns:r="http://schemas.openxmlformats.org/officeDocument/2006/relationships" xmlns:m="http://schemas.openxmlformats.org/officeDocument/2006/math" xmlns:v="urn:schemas-microsoft-com:vml" xmlns:wp14="http://schemas.microsoft.com/office/word/2010/wordprocessingDrawing" xmlns:wp="http://schemas.openxmlformats.org/drawingml/2006/wordprocessingDrawing" xmlns:w10="urn:schemas-microsoft-com:office:word" xmlns:w="http://schemas.openxmlformats.org/wordprocessingml/2006/main" xmlns:w14="http://schemas.microsoft.com/office/word/2010/wordml" xmlns:w15="http://schemas.microsoft.com/office/word/2012/wordml" xmlns:w16se="http://schemas.microsoft.com/office/word/2015/wordml/symex" xmlns:wpg="http://schemas.microsoft.com/office/word/2010/wordprocessingGroup" xmlns:wpi="http://schemas.microsoft.com/office/word/2010/wordprocessingInk" xmlns:wne="http://schemas.microsoft.com/office/word/2006/wordml" xmlns:wps="http://schemas.microsoft.com/office/word/2010/wordprocessingShape" mc:Ignorable="w14 w15 w16se wp14">
+<w:document xmlns:wpc="http://schemas.microsoft.com/office/word/2010/wordprocessingCanvas" xmlns:cx="http://schemas.microsoft.com/office/drawing/2014/chartex" xmlns:cx1="http://schemas.microsoft.com/office/drawing/2015/9/8/chartex" xmlns:cx2="http://schemas.microsoft.com/office/drawing/2015/10/21/chartex" xmlns:cx3="http://schemas.microsoft.com/office/drawing/2016/5/9/chartex" xmlns:cx4="http://schemas.microsoft.com/office/drawing/2016/5/10/chartex" xmlns:cx5="http://schemas.microsoft.com/office/drawing/2016/5/11/chartex" xmlns:cx6="http://schemas.microsoft.com/office/drawing/2016/5/12/chartex" xmlns:cx7="http://schemas.microsoft.com/office/drawing/2016/5/13/chartex" xmlns:cx8="http://schemas.microsoft.com/office/drawing/2016/5/14/chartex" xmlns:mc="http://schemas.openxmlformats.org/markup-compatibility/2006" xmlns:aink="http://schemas.microsoft.com/office/drawing/2016/ink" xmlns:am3d="http://schemas.microsoft.com/office/drawing/2017/model3d" xmlns:o="urn:schemas-microsoft-com:office:office" xmlns:oel="http://schemas.microsoft.com/office/2019/extlst" xmlns:r="http://schemas.openxmlformats.org/officeDocument/2006/relationships" xmlns:m="http://schemas.openxmlformats.org/officeDocument/2006/math" xmlns:v="urn:schemas-microsoft-com:vml" xmlns:wp14="http://schemas.microsoft.com/office/word/2010/wordprocessingDrawing" xmlns:wp="http://schemas.openxmlformats.org/drawingml/2006/wordprocessingDrawing" xmlns:w10="urn:schemas-microsoft-com:office:word" xmlns:w="http://schemas.openxmlformats.org/wordprocessingml/2006/main" xmlns:w14="http://schemas.microsoft.com/office/word/2010/wordml" xmlns:w15="http://schemas.microsoft.com/office/word/2012/wordml" xmlns:w16cex="http://schemas.microsoft.com/office/word/2018/wordml/cex" xmlns:w16cid="http://schemas.microsoft.com/office/word/2016/wordml/cid" xmlns:w16="http://schemas.microsoft.com/office/word/2018/wordml" xmlns:w16sdtdh="http://schemas.microsoft.com/office/word/2020/wordml/sdtdatahash" xmlns:w16se="http://schemas.microsoft.com/office/word/2015/wordml/symex" xmlns:wpg="http://schemas.microsoft.com/office/word/2010/wordprocessingGroup" xmlns:wpi="http://schemas.microsoft.com/office/word/2010/wordprocessingInk" xmlns:wne="http://schemas.microsoft.com/office/word/2006/wordml" xmlns:wps="http://schemas.microsoft.com/office/word/2010/wordprocessingShape" mc:Ignorable="w14 w15 w16se w16cid w16 w16cex w16sdtdh wp14">
   <w:body>
     <w:p>
       <w:pPr>
@@ -40,15 +40,7 @@
         <w:t>Aunque</w:t>
       </w:r>
       <w:r>
-        <w:t xml:space="preserve"> solo se pueden almacenar </w:t>
-      </w:r>
-      <w:proofErr w:type="spellStart"/>
-      <w:r>
-        <w:t>string</w:t>
-      </w:r>
-      <w:proofErr w:type="spellEnd"/>
-      <w:r>
-        <w:t>, lo solucionaremos más adelante.</w:t>
+        <w:t xml:space="preserve"> solo se pueden almacenar string, lo solucionaremos más adelante.</w:t>
       </w:r>
     </w:p>
     <w:p>
@@ -61,31 +53,7 @@
         <w:jc w:val="both"/>
       </w:pPr>
       <w:r>
-        <w:t xml:space="preserve">Se crea un nuevo método en la instancia </w:t>
-      </w:r>
-      <w:proofErr w:type="spellStart"/>
-      <w:r>
-        <w:t>Vue</w:t>
-      </w:r>
-      <w:proofErr w:type="spellEnd"/>
-      <w:r>
-        <w:t xml:space="preserve"> (en </w:t>
-      </w:r>
-      <w:proofErr w:type="spellStart"/>
-      <w:r>
-        <w:t>methods</w:t>
-      </w:r>
-      <w:proofErr w:type="spellEnd"/>
-      <w:r>
-        <w:t xml:space="preserve">, debajo de </w:t>
-      </w:r>
-      <w:proofErr w:type="spellStart"/>
-      <w:r>
-        <w:t>RemoverFavorito</w:t>
-      </w:r>
-      <w:proofErr w:type="spellEnd"/>
-      <w:r>
-        <w:t xml:space="preserve">). </w:t>
+        <w:t xml:space="preserve">Se crea un nuevo método en la instancia Vue (en methods, debajo de RemoverFavorito). </w:t>
       </w:r>
     </w:p>
     <w:p>
@@ -98,7 +66,7 @@
           <w:lang w:eastAsia="es-CO"/>
         </w:rPr>
         <w:drawing>
-          <wp:inline distT="0" distB="0" distL="0" distR="0" wp14:anchorId="11EE48E0" wp14:editId="44685724">
+          <wp:inline distT="0" distB="0" distL="0" distR="0" wp14:anchorId="11854BEB" wp14:editId="41BE42E0">
             <wp:extent cx="5100451" cy="890472"/>
             <wp:effectExtent l="0" t="0" r="5080" b="5080"/>
             <wp:docPr id="1" name="Imagen 1"/>
@@ -139,23 +107,7 @@
         <w:jc w:val="both"/>
       </w:pPr>
       <w:r>
-        <w:t xml:space="preserve">Pero esto no funcionaría ya que no podemos almacenar el </w:t>
-      </w:r>
-      <w:proofErr w:type="spellStart"/>
-      <w:r>
-        <w:t>map</w:t>
-      </w:r>
-      <w:proofErr w:type="spellEnd"/>
-      <w:r>
-        <w:t xml:space="preserve"> favoritos aquí, solo se pueden </w:t>
-      </w:r>
-      <w:proofErr w:type="spellStart"/>
-      <w:r>
-        <w:t>string</w:t>
-      </w:r>
-      <w:proofErr w:type="spellEnd"/>
-      <w:r>
-        <w:t xml:space="preserve">. </w:t>
+        <w:t xml:space="preserve">Pero esto no funcionaría ya que no podemos almacenar el map favoritos aquí, solo se pueden string. </w:t>
       </w:r>
     </w:p>
     <w:p>
@@ -174,39 +126,10 @@
         <w:t>un método</w:t>
       </w:r>
       <w:r>
-        <w:t xml:space="preserve"> de </w:t>
-      </w:r>
-      <w:proofErr w:type="spellStart"/>
-      <w:r>
-        <w:t>json</w:t>
-      </w:r>
-      <w:proofErr w:type="spellEnd"/>
-      <w:r>
-        <w:t xml:space="preserve"> para convertir el </w:t>
-      </w:r>
-      <w:proofErr w:type="spellStart"/>
-      <w:r>
-        <w:t>map</w:t>
-      </w:r>
-      <w:proofErr w:type="spellEnd"/>
-      <w:r>
-        <w:t xml:space="preserve"> nativo en un </w:t>
-      </w:r>
-      <w:proofErr w:type="spellStart"/>
-      <w:r>
-        <w:t>string</w:t>
-      </w:r>
-      <w:proofErr w:type="spellEnd"/>
-      <w:r>
-        <w:t xml:space="preserve"> </w:t>
-      </w:r>
-      <w:proofErr w:type="spellStart"/>
-      <w:r>
-        <w:t>json</w:t>
-      </w:r>
-      <w:proofErr w:type="spellEnd"/>
-      <w:r>
-        <w:t>.</w:t>
+        <w:t xml:space="preserve"> de json</w:t>
+      </w:r>
+      <w:r>
+        <w:t xml:space="preserve"> para convertir el map nativo en un string json.</w:t>
       </w:r>
     </w:p>
     <w:p>
@@ -219,7 +142,7 @@
           <w:lang w:eastAsia="es-CO"/>
         </w:rPr>
         <w:drawing>
-          <wp:inline distT="0" distB="0" distL="0" distR="0" wp14:anchorId="64BE3B4B" wp14:editId="5BEB3908">
+          <wp:inline distT="0" distB="0" distL="0" distR="0" wp14:anchorId="3B18504F" wp14:editId="2ECDC4BC">
             <wp:extent cx="5612130" cy="733425"/>
             <wp:effectExtent l="0" t="0" r="7620" b="9525"/>
             <wp:docPr id="2" name="Imagen 2"/>
@@ -260,31 +183,7 @@
         <w:jc w:val="both"/>
       </w:pPr>
       <w:r>
-        <w:t xml:space="preserve">Luego para capturar el valor y traerlo de vuelta, habrá que hacer lo contrario, traer este </w:t>
-      </w:r>
-      <w:proofErr w:type="spellStart"/>
-      <w:r>
-        <w:t>string</w:t>
-      </w:r>
-      <w:proofErr w:type="spellEnd"/>
-      <w:r>
-        <w:t xml:space="preserve"> de tipo </w:t>
-      </w:r>
-      <w:proofErr w:type="spellStart"/>
-      <w:r>
-        <w:t>json</w:t>
-      </w:r>
-      <w:proofErr w:type="spellEnd"/>
-      <w:r>
-        <w:t xml:space="preserve"> y convertirlo otra vez en </w:t>
-      </w:r>
-      <w:proofErr w:type="spellStart"/>
-      <w:r>
-        <w:t>map</w:t>
-      </w:r>
-      <w:proofErr w:type="spellEnd"/>
-      <w:r>
-        <w:t>.</w:t>
+        <w:t>Luego para capturar el valor y traerlo de vuelta, habrá que hacer lo contrario, traer este string de tipo json y convertirlo otra vez en map.</w:t>
       </w:r>
     </w:p>
     <w:p>
@@ -313,7 +212,7 @@
           <w:lang w:eastAsia="es-CO"/>
         </w:rPr>
         <w:drawing>
-          <wp:inline distT="0" distB="0" distL="0" distR="0" wp14:anchorId="2D3BBAF6" wp14:editId="29B08E5B">
+          <wp:inline distT="0" distB="0" distL="0" distR="0" wp14:anchorId="27013890" wp14:editId="74E3C51A">
             <wp:extent cx="3770415" cy="1938107"/>
             <wp:effectExtent l="0" t="0" r="1905" b="5080"/>
             <wp:docPr id="3" name="Imagen 3"/>
@@ -364,15 +263,7 @@
         <w:jc w:val="both"/>
       </w:pPr>
       <w:r>
-        <w:t xml:space="preserve">Verificamos en Inspeccionar, en la opción de </w:t>
-      </w:r>
-      <w:proofErr w:type="spellStart"/>
-      <w:r>
-        <w:t>Application</w:t>
-      </w:r>
-      <w:proofErr w:type="spellEnd"/>
-      <w:r>
-        <w:t>, en la sección de Local Storage:</w:t>
+        <w:t>Verificamos en Inspeccionar, en la opción de Application, en la sección de Local Storage:</w:t>
       </w:r>
     </w:p>
     <w:p>
@@ -386,7 +277,7 @@
         </w:rPr>
         <w:lastRenderedPageBreak/>
         <w:drawing>
-          <wp:inline distT="0" distB="0" distL="0" distR="0" wp14:anchorId="02FA4746" wp14:editId="5D92426A">
+          <wp:inline distT="0" distB="0" distL="0" distR="0" wp14:anchorId="610D59A6" wp14:editId="58352206">
             <wp:extent cx="5612130" cy="1815465"/>
             <wp:effectExtent l="0" t="0" r="7620" b="0"/>
             <wp:docPr id="5" name="Imagen 5"/>
@@ -445,7 +336,7 @@
           <w:lang w:eastAsia="es-CO"/>
         </w:rPr>
         <w:drawing>
-          <wp:inline distT="0" distB="0" distL="0" distR="0" wp14:anchorId="43EDAE23" wp14:editId="64CD1F49">
+          <wp:inline distT="0" distB="0" distL="0" distR="0" wp14:anchorId="09672F87" wp14:editId="5696FE5F">
             <wp:extent cx="5612130" cy="1026795"/>
             <wp:effectExtent l="0" t="0" r="7620" b="1905"/>
             <wp:docPr id="7" name="Imagen 7"/>
@@ -486,15 +377,7 @@
         <w:jc w:val="both"/>
       </w:pPr>
       <w:r>
-        <w:t xml:space="preserve">Pero notamos que devuelve un </w:t>
-      </w:r>
-      <w:proofErr w:type="spellStart"/>
-      <w:r>
-        <w:t>array</w:t>
-      </w:r>
-      <w:proofErr w:type="spellEnd"/>
-      <w:r>
-        <w:t xml:space="preserve"> vacío, lo cual es un error de codificación.</w:t>
+        <w:t>Pero notamos que devuelve un array vacío, lo cual es un error de codificación.</w:t>
       </w:r>
     </w:p>
     <w:tbl>
@@ -536,97 +419,7 @@
                 <w:i/>
                 <w:color w:val="FF0000"/>
               </w:rPr>
-              <w:t xml:space="preserve">Es posible que adicional, hallemos otro error. En este ejemplo, se cometió el error de usar la palabra </w:t>
-            </w:r>
-            <w:proofErr w:type="spellStart"/>
-            <w:r>
-              <w:rPr>
-                <w:b/>
-                <w:i/>
-                <w:color w:val="FF0000"/>
-              </w:rPr>
-              <w:t>favorite</w:t>
-            </w:r>
-            <w:proofErr w:type="spellEnd"/>
-            <w:r>
-              <w:rPr>
-                <w:b/>
-                <w:i/>
-                <w:color w:val="FF0000"/>
-              </w:rPr>
-              <w:t xml:space="preserve"> en vez de favorito, al llamar el atrito </w:t>
-            </w:r>
-            <w:proofErr w:type="spellStart"/>
-            <w:r>
-              <w:rPr>
-                <w:b/>
-                <w:i/>
-                <w:color w:val="FF0000"/>
-              </w:rPr>
-              <w:t>name</w:t>
-            </w:r>
-            <w:proofErr w:type="spellEnd"/>
-            <w:r>
-              <w:rPr>
-                <w:b/>
-                <w:i/>
-                <w:color w:val="FF0000"/>
-              </w:rPr>
-              <w:t xml:space="preserve"> y quererlo poner en el </w:t>
-            </w:r>
-            <w:proofErr w:type="spellStart"/>
-            <w:r>
-              <w:rPr>
-                <w:b/>
-                <w:i/>
-                <w:color w:val="FF0000"/>
-              </w:rPr>
-              <w:t>alt</w:t>
-            </w:r>
-            <w:proofErr w:type="spellEnd"/>
-            <w:r>
-              <w:rPr>
-                <w:b/>
-                <w:i/>
-                <w:color w:val="FF0000"/>
-              </w:rPr>
-              <w:t xml:space="preserve"> de la </w:t>
-            </w:r>
-            <w:proofErr w:type="spellStart"/>
-            <w:r>
-              <w:rPr>
-                <w:b/>
-                <w:i/>
-                <w:color w:val="FF0000"/>
-              </w:rPr>
-              <w:t>imagn</w:t>
-            </w:r>
-            <w:proofErr w:type="spellEnd"/>
-            <w:r>
-              <w:rPr>
-                <w:b/>
-                <w:i/>
-                <w:color w:val="FF0000"/>
-              </w:rPr>
-              <w:t xml:space="preserve"> del div </w:t>
-            </w:r>
-            <w:proofErr w:type="spellStart"/>
-            <w:r>
-              <w:rPr>
-                <w:b/>
-                <w:i/>
-                <w:color w:val="FF0000"/>
-              </w:rPr>
-              <w:t>favorites</w:t>
-            </w:r>
-            <w:proofErr w:type="spellEnd"/>
-            <w:r>
-              <w:rPr>
-                <w:b/>
-                <w:i/>
-                <w:color w:val="FF0000"/>
-              </w:rPr>
-              <w:t xml:space="preserve"> donde se muestran los favoritos:</w:t>
+              <w:t>Es posible que adicional, hallemos otro error. En este ejemplo, se cometió el error de usar la palabra favorite en vez de favorito, al llamar el atrito name y quererlo poner en el alt de la imagn del div favorites donde se muestran los favoritos:</w:t>
             </w:r>
           </w:p>
           <w:p>
@@ -644,7 +437,7 @@
                 <w:lang w:eastAsia="es-CO"/>
               </w:rPr>
               <w:drawing>
-                <wp:inline distT="0" distB="0" distL="0" distR="0" wp14:anchorId="5F0DB9AD" wp14:editId="5811C4D2">
+                <wp:inline distT="0" distB="0" distL="0" distR="0" wp14:anchorId="79A9626B" wp14:editId="72318FE4">
                   <wp:extent cx="5612130" cy="708025"/>
                   <wp:effectExtent l="0" t="0" r="7620" b="0"/>
                   <wp:docPr id="4" name="Imagen 4"/>
@@ -698,20 +491,7 @@
         <w:jc w:val="both"/>
       </w:pPr>
       <w:r>
-        <w:t xml:space="preserve">Realmente no es favoritos lo que se debe usar sino </w:t>
-      </w:r>
-      <w:proofErr w:type="spellStart"/>
-      <w:proofErr w:type="gramStart"/>
-      <w:r>
-        <w:t>TodosFavoritos</w:t>
-      </w:r>
-      <w:proofErr w:type="spellEnd"/>
-      <w:r>
-        <w:t>(</w:t>
-      </w:r>
-      <w:proofErr w:type="gramEnd"/>
-      <w:r>
-        <w:t>), donde traemos toda la información.</w:t>
+        <w:t>Realmente no es favoritos lo que se debe usar sino TodosFavoritos(), donde traemos toda la información.</w:t>
       </w:r>
     </w:p>
     <w:p>
@@ -724,7 +504,7 @@
           <w:lang w:eastAsia="es-CO"/>
         </w:rPr>
         <w:drawing>
-          <wp:inline distT="0" distB="0" distL="0" distR="0" wp14:anchorId="597D01F6" wp14:editId="40D521C3">
+          <wp:inline distT="0" distB="0" distL="0" distR="0" wp14:anchorId="726A02C1" wp14:editId="67F899BA">
             <wp:extent cx="6256668" cy="659081"/>
             <wp:effectExtent l="0" t="0" r="0" b="8255"/>
             <wp:docPr id="6" name="Imagen 6"/>
@@ -809,7 +589,7 @@
           <w:lang w:eastAsia="es-CO"/>
         </w:rPr>
         <w:drawing>
-          <wp:inline distT="0" distB="0" distL="0" distR="0" wp14:anchorId="71E68D31" wp14:editId="4FC7EB2E">
+          <wp:inline distT="0" distB="0" distL="0" distR="0" wp14:anchorId="472E58E6" wp14:editId="581551B6">
             <wp:extent cx="5612130" cy="1292860"/>
             <wp:effectExtent l="0" t="0" r="7620" b="2540"/>
             <wp:docPr id="8" name="Imagen 8"/>
@@ -855,7 +635,7 @@
           <w:lang w:eastAsia="es-CO"/>
         </w:rPr>
         <w:drawing>
-          <wp:inline distT="0" distB="0" distL="0" distR="0" wp14:anchorId="59ACB5F0" wp14:editId="13E7FECB">
+          <wp:inline distT="0" distB="0" distL="0" distR="0" wp14:anchorId="44EC8B02" wp14:editId="419DA80A">
             <wp:extent cx="2238498" cy="1299229"/>
             <wp:effectExtent l="0" t="0" r="9525" b="0"/>
             <wp:docPr id="9" name="Imagen 9"/>
@@ -936,21 +716,7 @@
         <w:rPr>
           <w:b/>
         </w:rPr>
-        <w:t xml:space="preserve">Primero vamos a consultar los ciclos de vida de </w:t>
-      </w:r>
-      <w:proofErr w:type="spellStart"/>
-      <w:r>
-        <w:rPr>
-          <w:b/>
-        </w:rPr>
-        <w:t>Vue</w:t>
-      </w:r>
-      <w:proofErr w:type="spellEnd"/>
-      <w:r>
-        <w:rPr>
-          <w:b/>
-        </w:rPr>
-        <w:t xml:space="preserve"> en </w:t>
+        <w:t xml:space="preserve">Primero vamos a consultar los ciclos de vida de Vue en </w:t>
       </w:r>
       <w:hyperlink r:id="rId15" w:anchor="registering-lifecycle-hooks" w:history="1">
         <w:r>
@@ -976,7 +742,7 @@
           <w:lang w:eastAsia="es-CO"/>
         </w:rPr>
         <w:drawing>
-          <wp:inline distT="0" distB="0" distL="0" distR="0" wp14:anchorId="53F760E5" wp14:editId="3E473461">
+          <wp:inline distT="0" distB="0" distL="0" distR="0" wp14:anchorId="58445914" wp14:editId="511A3F1D">
             <wp:extent cx="3238870" cy="2612571"/>
             <wp:effectExtent l="0" t="0" r="0" b="0"/>
             <wp:docPr id="10" name="Imagen 10"/>
@@ -1027,7 +793,7 @@
         </w:rPr>
         <w:lastRenderedPageBreak/>
         <w:drawing>
-          <wp:inline distT="0" distB="0" distL="0" distR="0" wp14:anchorId="3C7FDB63" wp14:editId="6C96AA83">
+          <wp:inline distT="0" distB="0" distL="0" distR="0" wp14:anchorId="76F4161F" wp14:editId="0D019442">
             <wp:extent cx="3164774" cy="2563250"/>
             <wp:effectExtent l="0" t="0" r="0" b="8890"/>
             <wp:docPr id="11" name="Imagen 11"/>
@@ -1071,49 +837,15 @@
         <w:t>Es bueno tener en cuenta</w:t>
       </w:r>
       <w:r>
-        <w:t xml:space="preserve"> las diferencias entre </w:t>
-      </w:r>
-      <w:proofErr w:type="spellStart"/>
-      <w:r>
-        <w:t>created</w:t>
-      </w:r>
-      <w:proofErr w:type="spellEnd"/>
-      <w:r>
-        <w:t xml:space="preserve"> y </w:t>
-      </w:r>
-      <w:proofErr w:type="spellStart"/>
-      <w:r>
-        <w:t>mounted</w:t>
-      </w:r>
-      <w:proofErr w:type="spellEnd"/>
-      <w:r>
-        <w:t xml:space="preserve">. Es de tener en cuenta que es </w:t>
-      </w:r>
-      <w:proofErr w:type="spellStart"/>
-      <w:r>
-        <w:t>mounted</w:t>
-      </w:r>
-      <w:proofErr w:type="spellEnd"/>
-      <w:r>
-        <w:t xml:space="preserve"> el que tiene acceso a la plantilla, al DOM. </w:t>
-      </w:r>
-      <w:proofErr w:type="spellStart"/>
-      <w:r>
-        <w:t>Created</w:t>
-      </w:r>
-      <w:proofErr w:type="spellEnd"/>
-      <w:r>
-        <w:t xml:space="preserve"> se ejecuta unos cuantos segundos antes que </w:t>
+        <w:t xml:space="preserve"> las diferencias entre created y mounted. Es de tener en cuenta que es mounted el que tiene acceso a la plantilla, al DOM. </w:t>
+      </w:r>
+      <w:r>
+        <w:t xml:space="preserve">Created se ejecuta unos cuantos segundos antes que </w:t>
       </w:r>
       <w:proofErr w:type="gramStart"/>
       <w:r>
-        <w:t xml:space="preserve">el  </w:t>
-      </w:r>
-      <w:proofErr w:type="spellStart"/>
-      <w:r>
-        <w:t>mounted</w:t>
-      </w:r>
-      <w:proofErr w:type="spellEnd"/>
+        <w:t>el  mounted</w:t>
+      </w:r>
       <w:proofErr w:type="gramEnd"/>
       <w:r>
         <w:t xml:space="preserve"> pero no tiene acceso al DOM.</w:t>
@@ -1124,23 +856,7 @@
         <w:jc w:val="both"/>
       </w:pPr>
       <w:r>
-        <w:t xml:space="preserve">En nuestro caso solo necesitamos acceder al almacenamiento local, no al DOM. En este caso el </w:t>
-      </w:r>
-      <w:proofErr w:type="spellStart"/>
-      <w:r>
-        <w:t>hook</w:t>
-      </w:r>
-      <w:proofErr w:type="spellEnd"/>
-      <w:r>
-        <w:t xml:space="preserve"> adecuado (enganche) es el </w:t>
-      </w:r>
-      <w:proofErr w:type="spellStart"/>
-      <w:r>
-        <w:t>created</w:t>
-      </w:r>
-      <w:proofErr w:type="spellEnd"/>
-      <w:r>
-        <w:t xml:space="preserve">. </w:t>
+        <w:t xml:space="preserve">En nuestro caso solo necesitamos acceder al almacenamiento local, no al DOM. En este caso el hook adecuado (enganche) es el created. </w:t>
       </w:r>
     </w:p>
     <w:p>
@@ -1153,15 +869,7 @@
         <w:jc w:val="both"/>
       </w:pPr>
       <w:r>
-        <w:t xml:space="preserve">Iniciamos un </w:t>
-      </w:r>
-      <w:proofErr w:type="spellStart"/>
-      <w:r>
-        <w:t>created</w:t>
-      </w:r>
-      <w:proofErr w:type="spellEnd"/>
-      <w:r>
-        <w:t xml:space="preserve"> después </w:t>
+        <w:t xml:space="preserve">Iniciamos un created después </w:t>
       </w:r>
       <w:proofErr w:type="gramStart"/>
       <w:r>
@@ -1182,7 +890,7 @@
           <w:lang w:eastAsia="es-CO"/>
         </w:rPr>
         <w:drawing>
-          <wp:inline distT="0" distB="0" distL="0" distR="0" wp14:anchorId="1F43556F" wp14:editId="4B20C8B8">
+          <wp:inline distT="0" distB="0" distL="0" distR="0" wp14:anchorId="10A15829" wp14:editId="18BFC881">
             <wp:extent cx="2647239" cy="1668483"/>
             <wp:effectExtent l="0" t="0" r="1270" b="8255"/>
             <wp:docPr id="12" name="Imagen 12"/>
@@ -1241,7 +949,7 @@
           <w:lang w:eastAsia="es-CO"/>
         </w:rPr>
         <w:drawing>
-          <wp:inline distT="0" distB="0" distL="0" distR="0" wp14:anchorId="6582854F" wp14:editId="68F8D063">
+          <wp:inline distT="0" distB="0" distL="0" distR="0" wp14:anchorId="107BCBC4" wp14:editId="7844DBF1">
             <wp:extent cx="2630384" cy="1151868"/>
             <wp:effectExtent l="0" t="0" r="0" b="0"/>
             <wp:docPr id="13" name="Imagen 13"/>
@@ -1301,7 +1009,7 @@
         </w:rPr>
         <w:lastRenderedPageBreak/>
         <w:drawing>
-          <wp:inline distT="0" distB="0" distL="0" distR="0" wp14:anchorId="16221D63" wp14:editId="2B033354">
+          <wp:inline distT="0" distB="0" distL="0" distR="0" wp14:anchorId="04B6A02B" wp14:editId="6D2B4F96">
             <wp:extent cx="5612130" cy="835025"/>
             <wp:effectExtent l="0" t="0" r="7620" b="3175"/>
             <wp:docPr id="14" name="Imagen 14"/>
@@ -1342,15 +1050,7 @@
         <w:jc w:val="both"/>
       </w:pPr>
       <w:r>
-        <w:t xml:space="preserve">Pero la respuesta es un </w:t>
-      </w:r>
-      <w:proofErr w:type="spellStart"/>
-      <w:r>
-        <w:t>string</w:t>
-      </w:r>
-      <w:proofErr w:type="spellEnd"/>
-      <w:r>
-        <w:t>:</w:t>
+        <w:t>Pero la respuesta es un string:</w:t>
       </w:r>
     </w:p>
     <w:p>
@@ -1363,7 +1063,7 @@
           <w:lang w:eastAsia="es-CO"/>
         </w:rPr>
         <w:drawing>
-          <wp:inline distT="0" distB="0" distL="0" distR="0" wp14:anchorId="3C34682A" wp14:editId="77C3CFFF">
+          <wp:inline distT="0" distB="0" distL="0" distR="0" wp14:anchorId="31990FA6" wp14:editId="57FA2B58">
             <wp:extent cx="5612130" cy="1195705"/>
             <wp:effectExtent l="0" t="0" r="7620" b="4445"/>
             <wp:docPr id="15" name="Imagen 15"/>
@@ -1409,15 +1109,7 @@
         <w:jc w:val="both"/>
       </w:pPr>
       <w:r>
-        <w:t xml:space="preserve">Para reconvertirlo, debemos usar </w:t>
-      </w:r>
-      <w:proofErr w:type="spellStart"/>
-      <w:r>
-        <w:t>JSON.parse</w:t>
-      </w:r>
-      <w:proofErr w:type="spellEnd"/>
-      <w:r>
-        <w:t xml:space="preserve">(). </w:t>
+        <w:t xml:space="preserve">Para reconvertirlo, debemos usar JSON.parse(). </w:t>
       </w:r>
     </w:p>
     <w:p>
@@ -1430,7 +1122,7 @@
           <w:lang w:eastAsia="es-CO"/>
         </w:rPr>
         <w:drawing>
-          <wp:inline distT="0" distB="0" distL="0" distR="0" wp14:anchorId="35A5A6C7" wp14:editId="7D78EFE7">
+          <wp:inline distT="0" distB="0" distL="0" distR="0" wp14:anchorId="335DB938" wp14:editId="2D97628D">
             <wp:extent cx="5612130" cy="570865"/>
             <wp:effectExtent l="0" t="0" r="7620" b="635"/>
             <wp:docPr id="18" name="Imagen 18"/>
@@ -1476,13 +1168,8 @@
         <w:jc w:val="both"/>
       </w:pPr>
       <w:r>
-        <w:t xml:space="preserve">Ahora la información sale organizada dentro de un </w:t>
-      </w:r>
-      <w:proofErr w:type="spellStart"/>
-      <w:r>
-        <w:t>array</w:t>
-      </w:r>
-      <w:proofErr w:type="spellEnd"/>
+        <w:t>Ahora la información sale organizada dentro de un array</w:t>
+      </w:r>
     </w:p>
     <w:p>
       <w:pPr>
@@ -1499,7 +1186,7 @@
           <w:lang w:eastAsia="es-CO"/>
         </w:rPr>
         <w:drawing>
-          <wp:inline distT="0" distB="0" distL="0" distR="0" wp14:anchorId="3C505DC3" wp14:editId="3635F2F6">
+          <wp:inline distT="0" distB="0" distL="0" distR="0" wp14:anchorId="23AC8075" wp14:editId="2BC8DC0D">
             <wp:extent cx="3307277" cy="1737722"/>
             <wp:effectExtent l="0" t="0" r="7620" b="0"/>
             <wp:docPr id="17" name="Imagen 17"/>
@@ -1548,15 +1235,7 @@
         <w:t>El reto ahora es almacenar esta información en el mapa de Favoritos.</w:t>
       </w:r>
       <w:r>
-        <w:t xml:space="preserve"> Para lo cual eliminamos el </w:t>
-      </w:r>
-      <w:proofErr w:type="spellStart"/>
-      <w:r>
-        <w:t>console</w:t>
-      </w:r>
-      <w:proofErr w:type="spellEnd"/>
-      <w:r>
-        <w:t xml:space="preserve"> log y creamos una nueva constante llamada favoritos (no confundir con </w:t>
+        <w:t xml:space="preserve"> Para lo cual eliminamos el console log y creamos una nueva constante llamada favoritos (no confundir con </w:t>
       </w:r>
       <w:proofErr w:type="gramStart"/>
       <w:r>
@@ -1604,49 +1283,7 @@
               <w:rPr>
                 <w:i/>
               </w:rPr>
-              <w:t xml:space="preserve">con </w:t>
-            </w:r>
-            <w:proofErr w:type="spellStart"/>
-            <w:proofErr w:type="gramStart"/>
-            <w:r>
-              <w:rPr>
-                <w:i/>
-              </w:rPr>
-              <w:t>Map</w:t>
-            </w:r>
-            <w:proofErr w:type="spellEnd"/>
-            <w:r>
-              <w:rPr>
-                <w:i/>
-              </w:rPr>
-              <w:t>(</w:t>
-            </w:r>
-            <w:proofErr w:type="gramEnd"/>
-            <w:r>
-              <w:rPr>
-                <w:i/>
-              </w:rPr>
-              <w:t xml:space="preserve">) creamos un nuevo objeto </w:t>
-            </w:r>
-            <w:proofErr w:type="spellStart"/>
-            <w:r>
-              <w:rPr>
-                <w:i/>
-              </w:rPr>
-              <w:t>Map</w:t>
-            </w:r>
-            <w:proofErr w:type="spellEnd"/>
-            <w:r>
-              <w:rPr>
-                <w:i/>
-              </w:rPr>
-              <w:t>, y se le puede asi</w:t>
-            </w:r>
-            <w:r>
-              <w:rPr>
-                <w:i/>
-              </w:rPr>
-              <w:t xml:space="preserve">gnar su </w:t>
+              <w:t xml:space="preserve">con Map() creamos un nuevo objeto Map, y se le puede asignar su </w:t>
             </w:r>
             <w:r>
               <w:rPr>
@@ -1670,162 +1307,7 @@
               <w:rPr>
                 <w:i/>
               </w:rPr>
-              <w:t xml:space="preserve">. Es decir, </w:t>
-            </w:r>
-            <w:proofErr w:type="spellStart"/>
-            <w:r>
-              <w:rPr>
-                <w:i/>
-              </w:rPr>
-              <w:t>Map</w:t>
-            </w:r>
-            <w:proofErr w:type="spellEnd"/>
-            <w:r>
-              <w:rPr>
-                <w:i/>
-              </w:rPr>
-              <w:t>(</w:t>
-            </w:r>
-            <w:proofErr w:type="spellStart"/>
-            <w:proofErr w:type="gramStart"/>
-            <w:r>
-              <w:rPr>
-                <w:i/>
-              </w:rPr>
-              <w:t>key,value</w:t>
-            </w:r>
-            <w:proofErr w:type="spellEnd"/>
-            <w:proofErr w:type="gramEnd"/>
-            <w:r>
-              <w:rPr>
-                <w:i/>
-              </w:rPr>
-              <w:t>). Pero ¿cómo podemos obtener el i</w:t>
-            </w:r>
-            <w:r>
-              <w:rPr>
-                <w:i/>
-              </w:rPr>
-              <w:t xml:space="preserve">d del usuario que ya lo venimos usando </w:t>
-            </w:r>
-            <w:r>
-              <w:rPr>
-                <w:i/>
-              </w:rPr>
-              <w:t xml:space="preserve">como </w:t>
-            </w:r>
-            <w:proofErr w:type="spellStart"/>
-            <w:r>
-              <w:rPr>
-                <w:i/>
-              </w:rPr>
-              <w:t>key</w:t>
-            </w:r>
-            <w:proofErr w:type="spellEnd"/>
-            <w:r>
-              <w:rPr>
-                <w:i/>
-              </w:rPr>
-              <w:t xml:space="preserve"> y el resto de su información que lo hemos usa</w:t>
-            </w:r>
-            <w:r>
-              <w:rPr>
-                <w:i/>
-              </w:rPr>
-              <w:t xml:space="preserve">do ya como </w:t>
-            </w:r>
-            <w:proofErr w:type="spellStart"/>
-            <w:r>
-              <w:rPr>
-                <w:i/>
-              </w:rPr>
-              <w:t>value</w:t>
-            </w:r>
-            <w:proofErr w:type="spellEnd"/>
-            <w:r>
-              <w:rPr>
-                <w:i/>
-              </w:rPr>
-              <w:t xml:space="preserve">? En este caso </w:t>
-            </w:r>
-            <w:r>
-              <w:rPr>
-                <w:i/>
-              </w:rPr>
-              <w:t xml:space="preserve">podemos usar el método </w:t>
-            </w:r>
-            <w:proofErr w:type="spellStart"/>
-            <w:r>
-              <w:rPr>
-                <w:i/>
-              </w:rPr>
-              <w:t>map</w:t>
-            </w:r>
-            <w:proofErr w:type="spellEnd"/>
-            <w:r>
-              <w:rPr>
-                <w:i/>
-              </w:rPr>
-              <w:t xml:space="preserve"> de los </w:t>
-            </w:r>
-            <w:proofErr w:type="spellStart"/>
-            <w:r>
-              <w:rPr>
-                <w:i/>
-              </w:rPr>
-              <w:t>arrays</w:t>
-            </w:r>
-            <w:proofErr w:type="spellEnd"/>
-            <w:r>
-              <w:rPr>
-                <w:i/>
-              </w:rPr>
-              <w:t xml:space="preserve"> de </w:t>
-            </w:r>
-            <w:proofErr w:type="spellStart"/>
-            <w:r>
-              <w:rPr>
-                <w:i/>
-              </w:rPr>
-              <w:t>Javascri</w:t>
-            </w:r>
-            <w:r>
-              <w:rPr>
-                <w:i/>
-              </w:rPr>
-              <w:t>tp</w:t>
-            </w:r>
-            <w:proofErr w:type="spellEnd"/>
-            <w:r>
-              <w:rPr>
-                <w:i/>
-              </w:rPr>
-              <w:t xml:space="preserve">. Con este método, usando una </w:t>
-            </w:r>
-            <w:r>
-              <w:rPr>
-                <w:i/>
-              </w:rPr>
-              <w:t>especie de alias (si se me permite el uso del término), podemos acceder a una posición</w:t>
-            </w:r>
-            <w:r>
-              <w:rPr>
-                <w:i/>
-              </w:rPr>
-              <w:t xml:space="preserve"> </w:t>
-            </w:r>
-            <w:r>
-              <w:rPr>
-                <w:i/>
-              </w:rPr>
-              <w:t xml:space="preserve">específica de un </w:t>
-            </w:r>
-            <w:proofErr w:type="spellStart"/>
-            <w:r>
-              <w:rPr>
-                <w:i/>
-              </w:rPr>
-              <w:t>arr</w:t>
+              <w:t>. Es decir, Map(key,value). Pero ¿cómo podemos obtener el id del usuario que ya lo venimos usando como key y el resto de su información que lo hemos usado ya como value? En este caso podemos usar el método map de los arrays de Javascritp. Con este método, usando una especie de alias (si se me permite el uso del término), podemos acceder a una posición específica de un arr</w:t>
             </w:r>
             <w:r>
               <w:rPr>
@@ -1837,46 +1319,19 @@
               <w:rPr>
                 <w:i/>
               </w:rPr>
-              <w:t>y</w:t>
-            </w:r>
-            <w:proofErr w:type="spellEnd"/>
-            <w:r>
-              <w:rPr>
-                <w:i/>
-              </w:rPr>
-              <w:t xml:space="preserve"> de </w:t>
-            </w:r>
-            <w:proofErr w:type="spellStart"/>
-            <w:r>
-              <w:rPr>
-                <w:i/>
-              </w:rPr>
-              <w:t>Ja</w:t>
+              <w:t>y de Ja</w:t>
             </w:r>
             <w:r>
               <w:rPr>
                 <w:i/>
               </w:rPr>
-              <w:t>vascript</w:t>
-            </w:r>
-            <w:proofErr w:type="spellEnd"/>
-            <w:r>
-              <w:rPr>
-                <w:i/>
-              </w:rPr>
-              <w:t>. Se usa el operador flecha</w:t>
+              <w:t>vascript. Se usa el operador flecha</w:t>
             </w:r>
             <w:r>
               <w:rPr>
                 <w:i/>
               </w:rPr>
-              <w:t xml:space="preserve"> =&gt; y a través de ese </w:t>
-            </w:r>
-            <w:r>
-              <w:rPr>
-                <w:i/>
-              </w:rPr>
-              <w:t>mi</w:t>
+              <w:t xml:space="preserve"> =&gt; y a través de ese mi</w:t>
             </w:r>
             <w:r>
               <w:rPr>
@@ -1888,27 +1343,7 @@
               <w:rPr>
                 <w:i/>
               </w:rPr>
-              <w:t xml:space="preserve">mo alias accedemos a id y al resto de información, ya que </w:t>
-            </w:r>
-            <w:r>
-              <w:rPr>
-                <w:i/>
-              </w:rPr>
-              <w:t xml:space="preserve">alias en sí es toda la </w:t>
-            </w:r>
-            <w:proofErr w:type="spellStart"/>
-            <w:r>
-              <w:rPr>
-                <w:i/>
-              </w:rPr>
-              <w:t>info</w:t>
-            </w:r>
-            <w:proofErr w:type="spellEnd"/>
-            <w:r>
-              <w:rPr>
-                <w:i/>
-              </w:rPr>
-              <w:t xml:space="preserve"> de</w:t>
+              <w:t>mo alias accedemos a id y al resto de información, ya que alias en sí es toda la info de</w:t>
             </w:r>
             <w:r>
               <w:rPr>
@@ -1920,16 +1355,8 @@
               <w:rPr>
                 <w:i/>
               </w:rPr>
-              <w:t xml:space="preserve"> </w:t>
+              <w:t xml:space="preserve"> array</w:t>
             </w:r>
-            <w:proofErr w:type="spellStart"/>
-            <w:r>
-              <w:rPr>
-                <w:i/>
-              </w:rPr>
-              <w:t>array</w:t>
-            </w:r>
-            <w:proofErr w:type="spellEnd"/>
           </w:p>
         </w:tc>
       </w:tr>
@@ -1946,9 +1373,12 @@
         <w:jc w:val="both"/>
       </w:pPr>
       <w:r>
+        <w:rPr>
+          <w:noProof/>
+        </w:rPr>
         <w:lastRenderedPageBreak/>
         <w:drawing>
-          <wp:inline distT="0" distB="0" distL="0" distR="0" wp14:anchorId="3F6DCC91" wp14:editId="42386B57">
+          <wp:inline distT="0" distB="0" distL="0" distR="0" wp14:anchorId="53AEA681" wp14:editId="6E367D26">
             <wp:extent cx="5612130" cy="808355"/>
             <wp:effectExtent l="0" t="0" r="7620" b="0"/>
             <wp:docPr id="21" name="Imagen 21"/>
@@ -1999,20 +1429,15 @@
         <w:jc w:val="both"/>
       </w:pPr>
       <w:r>
-        <w:t xml:space="preserve">Finalmente, hacemos que el favoritos que tenemos en las propiedades de la instancia sea igual a la constante favoritos que acabamos de trabajar en el </w:t>
-      </w:r>
-      <w:proofErr w:type="spellStart"/>
+        <w:t xml:space="preserve">Finalmente, hacemos que </w:t>
+      </w:r>
       <w:proofErr w:type="gramStart"/>
       <w:r>
-        <w:t>created</w:t>
-      </w:r>
-      <w:proofErr w:type="spellEnd"/>
-      <w:r>
-        <w:t>(</w:t>
+        <w:t>el favoritos</w:t>
       </w:r>
       <w:proofErr w:type="gramEnd"/>
       <w:r>
-        <w:t>):</w:t>
+        <w:t xml:space="preserve"> que tenemos en las propiedades de la instancia sea igual a la constante favoritos que acabamos de trabajar en el created():</w:t>
       </w:r>
     </w:p>
     <w:p>
@@ -2021,8 +1446,11 @@
         <w:jc w:val="both"/>
       </w:pPr>
       <w:r>
+        <w:rPr>
+          <w:noProof/>
+        </w:rPr>
         <w:drawing>
-          <wp:inline distT="0" distB="0" distL="0" distR="0" wp14:anchorId="7EECEF4F" wp14:editId="1BB759E1">
+          <wp:inline distT="0" distB="0" distL="0" distR="0" wp14:anchorId="3B6C164A" wp14:editId="3C9FD58C">
             <wp:extent cx="5209940" cy="858302"/>
             <wp:effectExtent l="0" t="0" r="0" b="0"/>
             <wp:docPr id="22" name="Imagen 22"/>
@@ -2064,15 +1492,7 @@
         <w:jc w:val="both"/>
       </w:pPr>
       <w:r>
-        <w:t xml:space="preserve">*** se debe tener cuidado en que esta última línea no quede fuera del </w:t>
-      </w:r>
-      <w:proofErr w:type="spellStart"/>
-      <w:r>
-        <w:t>if</w:t>
-      </w:r>
-      <w:proofErr w:type="spellEnd"/>
-      <w:r>
-        <w:t>, ya que podría generar un error donde no se muestre nada en pantalla.</w:t>
+        <w:t>*** se debe tener cuidado en que esta última línea no quede fuera del if, ya que podría generar un error donde no se muestre nada en pantalla.</w:t>
       </w:r>
     </w:p>
     <w:p>
@@ -2104,39 +1524,7 @@
         <w:jc w:val="both"/>
       </w:pPr>
       <w:r>
-        <w:t xml:space="preserve">Para lograr este resultado, es de tener en cuenta que el atributo de </w:t>
-      </w:r>
-      <w:proofErr w:type="spellStart"/>
-      <w:r>
-        <w:t>Vue</w:t>
-      </w:r>
-      <w:proofErr w:type="spellEnd"/>
-      <w:r>
-        <w:t xml:space="preserve">, que está almacenando toda la información del usuario y que posteriormente permite mostrarla en pantalla, es </w:t>
-      </w:r>
-      <w:proofErr w:type="spellStart"/>
-      <w:r>
-        <w:t>result</w:t>
-      </w:r>
-      <w:proofErr w:type="spellEnd"/>
-      <w:r>
-        <w:t xml:space="preserve">. Lo podemos verificar nuevamente al buscar un usuario y utilizar </w:t>
-      </w:r>
-      <w:proofErr w:type="spellStart"/>
-      <w:r>
-        <w:t>Vue</w:t>
-      </w:r>
-      <w:proofErr w:type="spellEnd"/>
-      <w:r>
-        <w:t xml:space="preserve"> </w:t>
-      </w:r>
-      <w:proofErr w:type="spellStart"/>
-      <w:r>
-        <w:t>Devtools</w:t>
-      </w:r>
-      <w:proofErr w:type="spellEnd"/>
-      <w:r>
-        <w:t>:</w:t>
+        <w:t>Para lograr este resultado, es de tener en cuenta que el atributo de Vue, que está almacenando toda la información del usuario y que posteriormente permite mostrarla en pantalla, es result. Lo podemos verificar nuevamente al buscar un usuario y utilizar Vue Devtools:</w:t>
       </w:r>
     </w:p>
     <w:p>
@@ -2145,8 +1533,11 @@
         <w:jc w:val="both"/>
       </w:pPr>
       <w:r>
+        <w:rPr>
+          <w:noProof/>
+        </w:rPr>
         <w:drawing>
-          <wp:inline distT="0" distB="0" distL="0" distR="0" wp14:anchorId="2F502F25" wp14:editId="1463BFBB">
+          <wp:inline distT="0" distB="0" distL="0" distR="0" wp14:anchorId="5AD02C55" wp14:editId="7F4195DD">
             <wp:extent cx="3079789" cy="2515366"/>
             <wp:effectExtent l="0" t="0" r="6350" b="0"/>
             <wp:docPr id="23" name="Imagen 23"/>
@@ -2188,47 +1579,7 @@
         <w:jc w:val="both"/>
       </w:pPr>
       <w:r>
-        <w:t>Ahora bien, recordar que para mostrar cada usuario seleccionado como favorito usamos un v-</w:t>
-      </w:r>
-      <w:proofErr w:type="spellStart"/>
-      <w:r>
-        <w:t>for</w:t>
-      </w:r>
-      <w:proofErr w:type="spellEnd"/>
-      <w:r>
-        <w:t xml:space="preserve">, y que tuvimos que convertir el </w:t>
-      </w:r>
-      <w:proofErr w:type="spellStart"/>
-      <w:r>
-        <w:t>Map</w:t>
-      </w:r>
-      <w:proofErr w:type="spellEnd"/>
-      <w:r>
-        <w:t xml:space="preserve"> favoritos en un </w:t>
-      </w:r>
-      <w:proofErr w:type="spellStart"/>
-      <w:r>
-        <w:t>array</w:t>
-      </w:r>
-      <w:proofErr w:type="spellEnd"/>
-      <w:r>
-        <w:t xml:space="preserve"> el cual recorremos con un alias al que llamamos favorito o de cualquier otra forma. Lo que queremos es valernos de las propiedades de reactividad en ambos sentidos de </w:t>
-      </w:r>
-      <w:proofErr w:type="spellStart"/>
-      <w:r>
-        <w:t>Vue</w:t>
-      </w:r>
-      <w:proofErr w:type="spellEnd"/>
-      <w:r>
-        <w:t xml:space="preserve">, haciendo que </w:t>
-      </w:r>
-      <w:proofErr w:type="spellStart"/>
-      <w:r>
-        <w:t>result</w:t>
-      </w:r>
-      <w:proofErr w:type="spellEnd"/>
-      <w:r>
-        <w:t xml:space="preserve"> finalmente tenga la información de cada alias (o favorito) que se seleccione en un caso dado.</w:t>
+        <w:t>Ahora bien, recordar que para mostrar cada usuario seleccionado como favorito usamos un v-for, y que tuvimos que convertir el Map favoritos en un array el cual recorremos con un alias al que llamamos favorito o de cualquier otra forma. Lo que queremos es valernos de las propiedades de reactividad en ambos sentidos de Vue, haciendo que result finalmente tenga la información de cada alias (o favorito) que se seleccione en un caso dado.</w:t>
       </w:r>
     </w:p>
     <w:p>
@@ -2248,15 +1599,7 @@
       </w:pPr>
       <w:r>
         <w:lastRenderedPageBreak/>
-        <w:t xml:space="preserve">Creamos una nueva función en </w:t>
-      </w:r>
-      <w:proofErr w:type="spellStart"/>
-      <w:r>
-        <w:t>methods</w:t>
-      </w:r>
-      <w:proofErr w:type="spellEnd"/>
-      <w:r>
-        <w:t>:</w:t>
+        <w:t>Creamos una nueva función en methods:</w:t>
       </w:r>
     </w:p>
     <w:p>
@@ -2265,8 +1608,11 @@
         <w:jc w:val="both"/>
       </w:pPr>
       <w:r>
+        <w:rPr>
+          <w:noProof/>
+        </w:rPr>
         <w:drawing>
-          <wp:inline distT="0" distB="0" distL="0" distR="0" wp14:anchorId="58A63D8B" wp14:editId="783642D9">
+          <wp:inline distT="0" distB="0" distL="0" distR="0" wp14:anchorId="121F2916" wp14:editId="5077F6C0">
             <wp:extent cx="3332230" cy="1038353"/>
             <wp:effectExtent l="0" t="0" r="1905" b="9525"/>
             <wp:docPr id="24" name="Imagen 24"/>
@@ -2314,31 +1660,10 @@
         <w:jc w:val="both"/>
       </w:pPr>
       <w:r>
-        <w:t xml:space="preserve">Como vemos, esta función estará esperando un parámetro. Cuando se entregue el parámetro, él hará que </w:t>
-      </w:r>
-      <w:proofErr w:type="spellStart"/>
-      <w:r>
-        <w:t>result</w:t>
-      </w:r>
-      <w:proofErr w:type="spellEnd"/>
-      <w:r>
-        <w:t xml:space="preserve"> equivalga a ese parámetro. Y ¿cuál será ese parámetro? Va a ser el alias usado en el v-</w:t>
-      </w:r>
-      <w:proofErr w:type="spellStart"/>
-      <w:r>
-        <w:t>for</w:t>
-      </w:r>
-      <w:proofErr w:type="spellEnd"/>
-      <w:r>
-        <w:t xml:space="preserve"> de </w:t>
-      </w:r>
-      <w:proofErr w:type="spellStart"/>
-      <w:r>
-        <w:t>result</w:t>
-      </w:r>
-      <w:proofErr w:type="spellEnd"/>
-      <w:r>
-        <w:t xml:space="preserve"> para cada favorito. </w:t>
+        <w:t>Como vemos, esta función estará esperando un parámetro. Cuando se entregue el parámetro, él hará que result equivalga a ese parámetro. Y ¿cuál será ese parámetro? Va a ser el alias usado en el v-for</w:t>
+      </w:r>
+      <w:r>
+        <w:t xml:space="preserve"> de result para cada favorito. </w:t>
       </w:r>
     </w:p>
     <w:p>
@@ -2351,39 +1676,7 @@
         <w:jc w:val="both"/>
       </w:pPr>
       <w:r>
-        <w:t xml:space="preserve">Vamos al </w:t>
-      </w:r>
-      <w:proofErr w:type="spellStart"/>
-      <w:r>
-        <w:t>html</w:t>
-      </w:r>
-      <w:proofErr w:type="spellEnd"/>
-      <w:r>
-        <w:t>, ubicamos el div de favoritos donde está el v-</w:t>
-      </w:r>
-      <w:proofErr w:type="spellStart"/>
-      <w:r>
-        <w:t>for</w:t>
-      </w:r>
-      <w:proofErr w:type="spellEnd"/>
-      <w:r>
-        <w:t xml:space="preserve"> e insertamos un v-</w:t>
-      </w:r>
-      <w:proofErr w:type="spellStart"/>
-      <w:r>
-        <w:t>on</w:t>
-      </w:r>
-      <w:proofErr w:type="spellEnd"/>
-      <w:r>
-        <w:t xml:space="preserve">: (abreviado como @), específicamente en el link(a) que conectará con el método </w:t>
-      </w:r>
-      <w:proofErr w:type="spellStart"/>
-      <w:r>
-        <w:t>MostrarFavorito</w:t>
-      </w:r>
-      <w:proofErr w:type="spellEnd"/>
-      <w:r>
-        <w:t>. El parámetro que se le pasará será el ya mencionado:</w:t>
+        <w:t>Vamos al html, ubicamos el div de favoritos donde está el v-for e insertamos un v-on: (abreviado como @), específicamente en el link(a) que conectará con el método MostrarFavorito. El parámetro que se le pasará será el ya mencionado:</w:t>
       </w:r>
     </w:p>
     <w:p>
@@ -2392,8 +1685,11 @@
         <w:jc w:val="both"/>
       </w:pPr>
       <w:r>
+        <w:rPr>
+          <w:noProof/>
+        </w:rPr>
         <w:drawing>
-          <wp:inline distT="0" distB="0" distL="0" distR="0" wp14:anchorId="638E5998" wp14:editId="65A88A35">
+          <wp:inline distT="0" distB="0" distL="0" distR="0" wp14:anchorId="254201B6" wp14:editId="70487469">
             <wp:extent cx="4858101" cy="695899"/>
             <wp:effectExtent l="0" t="0" r="0" b="9525"/>
             <wp:docPr id="25" name="Imagen 25"/>
@@ -2447,23 +1743,6 @@
         <w:ind w:left="360"/>
         <w:jc w:val="both"/>
       </w:pPr>
-      <w:r>
-        <w:t>Hasta aquí este interesante ejercicio.</w:t>
-      </w:r>
-      <w:bookmarkStart w:id="0" w:name="_GoBack"/>
-      <w:bookmarkEnd w:id="0"/>
-    </w:p>
-    <w:p>
-      <w:pPr>
-        <w:ind w:left="360"/>
-        <w:jc w:val="both"/>
-      </w:pPr>
-    </w:p>
-    <w:p>
-      <w:pPr>
-        <w:ind w:left="360"/>
-        <w:jc w:val="both"/>
-      </w:pPr>
     </w:p>
     <w:p>
       <w:pPr>
@@ -2491,7 +1770,7 @@
 </file>
 
 <file path=word/numbering.xml><?xml version="1.0" encoding="utf-8"?>
-<w:numbering xmlns:wpc="http://schemas.microsoft.com/office/word/2010/wordprocessingCanvas" xmlns:cx="http://schemas.microsoft.com/office/drawing/2014/chartex" xmlns:mc="http://schemas.openxmlformats.org/markup-compatibility/2006" xmlns:o="urn:schemas-microsoft-com:office:office" xmlns:r="http://schemas.openxmlformats.org/officeDocument/2006/relationships" xmlns:m="http://schemas.openxmlformats.org/officeDocument/2006/math" xmlns:v="urn:schemas-microsoft-com:vml" xmlns:wp14="http://schemas.microsoft.com/office/word/2010/wordprocessingDrawing" xmlns:wp="http://schemas.openxmlformats.org/drawingml/2006/wordprocessingDrawing" xmlns:w10="urn:schemas-microsoft-com:office:word" xmlns:w="http://schemas.openxmlformats.org/wordprocessingml/2006/main" xmlns:w14="http://schemas.microsoft.com/office/word/2010/wordml" xmlns:w15="http://schemas.microsoft.com/office/word/2012/wordml" xmlns:w16se="http://schemas.microsoft.com/office/word/2015/wordml/symex" xmlns:wpg="http://schemas.microsoft.com/office/word/2010/wordprocessingGroup" xmlns:wpi="http://schemas.microsoft.com/office/word/2010/wordprocessingInk" xmlns:wne="http://schemas.microsoft.com/office/word/2006/wordml" xmlns:wps="http://schemas.microsoft.com/office/word/2010/wordprocessingShape" mc:Ignorable="w14 w15 w16se wp14">
+<w:numbering xmlns:wpc="http://schemas.microsoft.com/office/word/2010/wordprocessingCanvas" xmlns:cx="http://schemas.microsoft.com/office/drawing/2014/chartex" xmlns:cx1="http://schemas.microsoft.com/office/drawing/2015/9/8/chartex" xmlns:cx2="http://schemas.microsoft.com/office/drawing/2015/10/21/chartex" xmlns:cx3="http://schemas.microsoft.com/office/drawing/2016/5/9/chartex" xmlns:cx4="http://schemas.microsoft.com/office/drawing/2016/5/10/chartex" xmlns:cx5="http://schemas.microsoft.com/office/drawing/2016/5/11/chartex" xmlns:cx6="http://schemas.microsoft.com/office/drawing/2016/5/12/chartex" xmlns:cx7="http://schemas.microsoft.com/office/drawing/2016/5/13/chartex" xmlns:cx8="http://schemas.microsoft.com/office/drawing/2016/5/14/chartex" xmlns:mc="http://schemas.openxmlformats.org/markup-compatibility/2006" xmlns:aink="http://schemas.microsoft.com/office/drawing/2016/ink" xmlns:am3d="http://schemas.microsoft.com/office/drawing/2017/model3d" xmlns:o="urn:schemas-microsoft-com:office:office" xmlns:oel="http://schemas.microsoft.com/office/2019/extlst" xmlns:r="http://schemas.openxmlformats.org/officeDocument/2006/relationships" xmlns:m="http://schemas.openxmlformats.org/officeDocument/2006/math" xmlns:v="urn:schemas-microsoft-com:vml" xmlns:wp14="http://schemas.microsoft.com/office/word/2010/wordprocessingDrawing" xmlns:wp="http://schemas.openxmlformats.org/drawingml/2006/wordprocessingDrawing" xmlns:w10="urn:schemas-microsoft-com:office:word" xmlns:w="http://schemas.openxmlformats.org/wordprocessingml/2006/main" xmlns:w14="http://schemas.microsoft.com/office/word/2010/wordml" xmlns:w15="http://schemas.microsoft.com/office/word/2012/wordml" xmlns:w16cex="http://schemas.microsoft.com/office/word/2018/wordml/cex" xmlns:w16cid="http://schemas.microsoft.com/office/word/2016/wordml/cid" xmlns:w16="http://schemas.microsoft.com/office/word/2018/wordml" xmlns:w16sdtdh="http://schemas.microsoft.com/office/word/2020/wordml/sdtdatahash" xmlns:w16se="http://schemas.microsoft.com/office/word/2015/wordml/symex" xmlns:wpg="http://schemas.microsoft.com/office/word/2010/wordprocessingGroup" xmlns:wpi="http://schemas.microsoft.com/office/word/2010/wordprocessingInk" xmlns:wne="http://schemas.microsoft.com/office/word/2006/wordml" xmlns:wps="http://schemas.microsoft.com/office/word/2010/wordprocessingShape" mc:Ignorable="w14 w15 w16se w16cid w16 w16cex w16sdtdh wp14">
   <w:abstractNum w:abstractNumId="0" w15:restartNumberingAfterBreak="0">
     <w:nsid w:val="1E793204"/>
     <w:multiLevelType w:val="hybridMultilevel"/>
@@ -2848,23 +2127,23 @@
       </w:pPr>
     </w:lvl>
   </w:abstractNum>
-  <w:num w:numId="1">
+  <w:num w:numId="1" w16cid:durableId="864444050">
     <w:abstractNumId w:val="3"/>
   </w:num>
-  <w:num w:numId="2">
+  <w:num w:numId="2" w16cid:durableId="388383020">
     <w:abstractNumId w:val="2"/>
   </w:num>
-  <w:num w:numId="3">
+  <w:num w:numId="3" w16cid:durableId="1262568364">
     <w:abstractNumId w:val="1"/>
   </w:num>
-  <w:num w:numId="4">
+  <w:num w:numId="4" w16cid:durableId="1926843950">
     <w:abstractNumId w:val="0"/>
   </w:num>
 </w:numbering>
 </file>
 
 <file path=word/styles.xml><?xml version="1.0" encoding="utf-8"?>
-<w:styles xmlns:mc="http://schemas.openxmlformats.org/markup-compatibility/2006" xmlns:r="http://schemas.openxmlformats.org/officeDocument/2006/relationships" xmlns:w="http://schemas.openxmlformats.org/wordprocessingml/2006/main" xmlns:w14="http://schemas.microsoft.com/office/word/2010/wordml" xmlns:w15="http://schemas.microsoft.com/office/word/2012/wordml" xmlns:w16se="http://schemas.microsoft.com/office/word/2015/wordml/symex" mc:Ignorable="w14 w15 w16se">
+<w:styles xmlns:mc="http://schemas.openxmlformats.org/markup-compatibility/2006" xmlns:r="http://schemas.openxmlformats.org/officeDocument/2006/relationships" xmlns:w="http://schemas.openxmlformats.org/wordprocessingml/2006/main" xmlns:w14="http://schemas.microsoft.com/office/word/2010/wordml" xmlns:w15="http://schemas.microsoft.com/office/word/2012/wordml" xmlns:w16cex="http://schemas.microsoft.com/office/word/2018/wordml/cex" xmlns:w16cid="http://schemas.microsoft.com/office/word/2016/wordml/cid" xmlns:w16="http://schemas.microsoft.com/office/word/2018/wordml" xmlns:w16sdtdh="http://schemas.microsoft.com/office/word/2020/wordml/sdtdatahash" xmlns:w16se="http://schemas.microsoft.com/office/word/2015/wordml/symex" mc:Ignorable="w14 w15 w16se w16cid w16 w16cex w16sdtdh">
   <w:docDefaults>
     <w:rPrDefault>
       <w:rPr>
@@ -2880,7 +2159,7 @@
       </w:pPr>
     </w:pPrDefault>
   </w:docDefaults>
-  <w:latentStyles w:defLockedState="0" w:defUIPriority="99" w:defSemiHidden="0" w:defUnhideWhenUsed="0" w:defQFormat="0" w:count="371">
+  <w:latentStyles w:defLockedState="0" w:defUIPriority="99" w:defSemiHidden="0" w:defUnhideWhenUsed="0" w:defQFormat="0" w:count="376">
     <w:lsdException w:name="Normal" w:uiPriority="0" w:qFormat="1"/>
     <w:lsdException w:name="heading 1" w:uiPriority="9" w:qFormat="1"/>
     <w:lsdException w:name="heading 2" w:semiHidden="1" w:uiPriority="9" w:unhideWhenUsed="1" w:qFormat="1"/>
@@ -2986,7 +2265,6 @@
     <w:lsdException w:name="HTML Sample" w:semiHidden="1" w:unhideWhenUsed="1"/>
     <w:lsdException w:name="HTML Typewriter" w:semiHidden="1" w:unhideWhenUsed="1"/>
     <w:lsdException w:name="HTML Variable" w:semiHidden="1" w:unhideWhenUsed="1"/>
-    <w:lsdException w:name="Normal Table" w:semiHidden="1" w:unhideWhenUsed="1"/>
     <w:lsdException w:name="annotation subject" w:semiHidden="1" w:unhideWhenUsed="1"/>
     <w:lsdException w:name="No List" w:semiHidden="1" w:unhideWhenUsed="1"/>
     <w:lsdException w:name="Outline List 1" w:semiHidden="1" w:unhideWhenUsed="1"/>
@@ -3029,11 +2307,8 @@
     <w:lsdException w:name="Table Contemporary" w:semiHidden="1" w:unhideWhenUsed="1"/>
     <w:lsdException w:name="Table Elegant" w:semiHidden="1" w:unhideWhenUsed="1"/>
     <w:lsdException w:name="Table Professional" w:semiHidden="1" w:unhideWhenUsed="1"/>
-    <w:lsdException w:name="Table Subtle 1" w:semiHidden="1" w:unhideWhenUsed="1"/>
     <w:lsdException w:name="Table Subtle 2" w:semiHidden="1" w:unhideWhenUsed="1"/>
     <w:lsdException w:name="Table Web 1" w:semiHidden="1" w:unhideWhenUsed="1"/>
-    <w:lsdException w:name="Table Web 2" w:semiHidden="1" w:unhideWhenUsed="1"/>
-    <w:lsdException w:name="Table Web 3" w:semiHidden="1" w:unhideWhenUsed="1"/>
     <w:lsdException w:name="Balloon Text" w:semiHidden="1" w:unhideWhenUsed="1"/>
     <w:lsdException w:name="Table Grid" w:uiPriority="39"/>
     <w:lsdException w:name="Table Theme" w:semiHidden="1" w:unhideWhenUsed="1"/>
@@ -3252,6 +2527,11 @@
     <w:lsdException w:name="List Table 5 Dark Accent 6" w:uiPriority="50"/>
     <w:lsdException w:name="List Table 6 Colorful Accent 6" w:uiPriority="51"/>
     <w:lsdException w:name="List Table 7 Colorful Accent 6" w:uiPriority="52"/>
+    <w:lsdException w:name="Mention" w:semiHidden="1" w:unhideWhenUsed="1"/>
+    <w:lsdException w:name="Smart Hyperlink" w:semiHidden="1" w:unhideWhenUsed="1"/>
+    <w:lsdException w:name="Hashtag" w:semiHidden="1" w:unhideWhenUsed="1"/>
+    <w:lsdException w:name="Unresolved Mention" w:semiHidden="1" w:unhideWhenUsed="1"/>
+    <w:lsdException w:name="Smart Link" w:semiHidden="1" w:unhideWhenUsed="1"/>
   </w:latentStyles>
   <w:style w:type="paragraph" w:default="1" w:styleId="Normal">
     <w:name w:val="Normal"/>

</xml_diff>